<commit_message>
Fix FDD , interface Lap hoa don,
</commit_message>
<xml_diff>
--- a/Phan3_Danhmucphong.docx
+++ b/Phan3_Danhmucphong.docx
@@ -1,6 +1,6 @@
 
 <file path=word/document.xml><?xml version="1.0" encoding="utf-8"?>
-<w:document xmlns:wpc="http://schemas.microsoft.com/office/word/2010/wordprocessingCanvas" xmlns:cx="http://schemas.microsoft.com/office/drawing/2014/chartex" xmlns:cx1="http://schemas.microsoft.com/office/drawing/2015/9/8/chartex" xmlns:cx2="http://schemas.microsoft.com/office/drawing/2015/10/21/chartex" xmlns:cx3="http://schemas.microsoft.com/office/drawing/2016/5/9/chartex" xmlns:cx4="http://schemas.microsoft.com/office/drawing/2016/5/10/chartex" xmlns:cx5="http://schemas.microsoft.com/office/drawing/2016/5/11/chartex" xmlns:cx6="http://schemas.microsoft.com/office/drawing/2016/5/12/chartex" xmlns:cx7="http://schemas.microsoft.com/office/drawing/2016/5/13/chartex" xmlns:cx8="http://schemas.microsoft.com/office/drawing/2016/5/14/chartex" xmlns:mc="http://schemas.openxmlformats.org/markup-compatibility/2006" xmlns:aink="http://schemas.microsoft.com/office/drawing/2016/ink" xmlns:am3d="http://schemas.microsoft.com/office/drawing/2017/model3d" xmlns:o="urn:schemas-microsoft-com:office:office" xmlns:r="http://schemas.openxmlformats.org/officeDocument/2006/relationships" xmlns:m="http://schemas.openxmlformats.org/officeDocument/2006/math" xmlns:v="urn:schemas-microsoft-com:vml" xmlns:wp14="http://schemas.microsoft.com/office/word/2010/wordprocessingDrawing" xmlns:wp="http://schemas.openxmlformats.org/drawingml/2006/wordprocessingDrawing" xmlns:w10="urn:schemas-microsoft-com:office:word" xmlns:w="http://schemas.openxmlformats.org/wordprocessingml/2006/main" xmlns:w14="http://schemas.microsoft.com/office/word/2010/wordml" xmlns:w15="http://schemas.microsoft.com/office/word/2012/wordml" xmlns:w16cid="http://schemas.microsoft.com/office/word/2016/wordml/cid" xmlns:w16se="http://schemas.microsoft.com/office/word/2015/wordml/symex" xmlns:wpg="http://schemas.microsoft.com/office/word/2010/wordprocessingGroup" xmlns:wpi="http://schemas.microsoft.com/office/word/2010/wordprocessingInk" xmlns:wne="http://schemas.microsoft.com/office/word/2006/wordml" xmlns:wps="http://schemas.microsoft.com/office/word/2010/wordprocessingShape" mc:Ignorable="w14 w15 w16se w16cid wp14">
+<w:document xmlns:wpc="http://schemas.microsoft.com/office/word/2010/wordprocessingCanvas" xmlns:cx="http://schemas.microsoft.com/office/drawing/2014/chartex" xmlns:mc="http://schemas.openxmlformats.org/markup-compatibility/2006" xmlns:o="urn:schemas-microsoft-com:office:office" xmlns:r="http://schemas.openxmlformats.org/officeDocument/2006/relationships" xmlns:m="http://schemas.openxmlformats.org/officeDocument/2006/math" xmlns:v="urn:schemas-microsoft-com:vml" xmlns:wp14="http://schemas.microsoft.com/office/word/2010/wordprocessingDrawing" xmlns:wp="http://schemas.openxmlformats.org/drawingml/2006/wordprocessingDrawing" xmlns:w10="urn:schemas-microsoft-com:office:word" xmlns:w="http://schemas.openxmlformats.org/wordprocessingml/2006/main" xmlns:w14="http://schemas.microsoft.com/office/word/2010/wordml" xmlns:w15="http://schemas.microsoft.com/office/word/2012/wordml" xmlns:w16se="http://schemas.microsoft.com/office/word/2015/wordml/symex" xmlns:wpg="http://schemas.microsoft.com/office/word/2010/wordprocessingGroup" xmlns:wpi="http://schemas.microsoft.com/office/word/2010/wordprocessingInk" xmlns:wne="http://schemas.microsoft.com/office/word/2006/wordml" xmlns:wps="http://schemas.microsoft.com/office/word/2010/wordprocessingShape" mc:Ignorable="w14 w15 w16se wp14">
   <w:body>
     <w:p>
       <w:pPr>
@@ -28,8 +28,9 @@
         <w:rPr>
           <w:rFonts w:ascii="Times New Roman" w:hAnsi="Times New Roman" w:cs="Times New Roman"/>
           <w:noProof/>
-          <w:sz w:val="26"/>
-          <w:szCs w:val="26"/>
+          <w:color w:val="0D0D0D" w:themeColor="text1" w:themeTint="F2"/>
+          <w:sz w:val="28"/>
+          <w:szCs w:val="28"/>
         </w:rPr>
       </w:pPr>
       <w:r>
@@ -48,8 +49,56 @@
           <w:sz w:val="26"/>
           <w:szCs w:val="26"/>
         </w:rPr>
-        <w:t>thêm và chỉnh sử thông tin phòng.</w:t>
+        <w:t>thêm và chỉnh sử</w:t>
       </w:r>
+      <w:r>
+        <w:rPr>
+          <w:rFonts w:ascii="Times New Roman" w:hAnsi="Times New Roman" w:cs="Times New Roman"/>
+          <w:noProof/>
+          <w:sz w:val="26"/>
+          <w:szCs w:val="26"/>
+        </w:rPr>
+        <w:t>a</w:t>
+      </w:r>
+      <w:r>
+        <w:rPr>
+          <w:rFonts w:ascii="Times New Roman" w:hAnsi="Times New Roman" w:cs="Times New Roman"/>
+          <w:noProof/>
+          <w:sz w:val="26"/>
+          <w:szCs w:val="26"/>
+        </w:rPr>
+        <w:t xml:space="preserve"> thông tin phòng.</w:t>
+      </w:r>
+      <w:r>
+        <w:rPr>
+          <w:rFonts w:ascii="Times New Roman" w:hAnsi="Times New Roman" w:cs="Times New Roman"/>
+          <w:noProof/>
+          <w:color w:val="0D0D0D" w:themeColor="text1" w:themeTint="F2"/>
+          <w:sz w:val="28"/>
+          <w:szCs w:val="28"/>
+        </w:rPr>
+        <w:t xml:space="preserve"> </w:t>
+      </w:r>
+      <w:r>
+        <w:rPr>
+          <w:rFonts w:ascii="Times New Roman" w:hAnsi="Times New Roman" w:cs="Times New Roman"/>
+          <w:noProof/>
+          <w:color w:val="0D0D0D" w:themeColor="text1" w:themeTint="F2"/>
+          <w:sz w:val="28"/>
+          <w:szCs w:val="28"/>
+        </w:rPr>
+        <w:t>Những phòng được thêm là có thể cho khách hàng đặt.</w:t>
+      </w:r>
+    </w:p>
+    <w:p>
+      <w:pPr>
+        <w:rPr>
+          <w:rFonts w:ascii="Times New Roman" w:hAnsi="Times New Roman" w:cs="Times New Roman"/>
+          <w:noProof/>
+          <w:sz w:val="26"/>
+          <w:szCs w:val="26"/>
+        </w:rPr>
+      </w:pPr>
     </w:p>
     <w:p>
       <w:pPr>
@@ -171,6 +220,7 @@
                 <w:szCs w:val="27"/>
               </w:rPr>
             </w:pPr>
+            <w:proofErr w:type="spellStart"/>
             <w:r>
               <w:rPr>
                 <w:rFonts w:ascii="Times New Roman" w:hAnsi="Times New Roman" w:cs="Times New Roman"/>
@@ -179,6 +229,7 @@
               </w:rPr>
               <w:t>Tên</w:t>
             </w:r>
+            <w:proofErr w:type="spellEnd"/>
           </w:p>
         </w:tc>
         <w:tc>
@@ -194,6 +245,7 @@
                 <w:szCs w:val="27"/>
               </w:rPr>
             </w:pPr>
+            <w:proofErr w:type="spellStart"/>
             <w:r>
               <w:rPr>
                 <w:rFonts w:ascii="Times New Roman" w:hAnsi="Times New Roman" w:cs="Times New Roman"/>
@@ -202,6 +254,7 @@
               </w:rPr>
               <w:t>Kiểu</w:t>
             </w:r>
+            <w:proofErr w:type="spellEnd"/>
           </w:p>
         </w:tc>
         <w:tc>
@@ -223,8 +276,18 @@
                 <w:sz w:val="27"/>
                 <w:szCs w:val="27"/>
               </w:rPr>
-              <w:t>Ý Nghĩa</w:t>
-            </w:r>
+              <w:t xml:space="preserve">Ý </w:t>
+            </w:r>
+            <w:proofErr w:type="spellStart"/>
+            <w:r>
+              <w:rPr>
+                <w:rFonts w:ascii="Times New Roman" w:hAnsi="Times New Roman" w:cs="Times New Roman"/>
+                <w:sz w:val="27"/>
+                <w:szCs w:val="27"/>
+              </w:rPr>
+              <w:t>Nghĩa</w:t>
+            </w:r>
+            <w:proofErr w:type="spellEnd"/>
           </w:p>
         </w:tc>
       </w:tr>
@@ -244,6 +307,7 @@
                 <w:szCs w:val="27"/>
               </w:rPr>
             </w:pPr>
+            <w:proofErr w:type="spellStart"/>
             <w:r>
               <w:rPr>
                 <w:rFonts w:ascii="Times New Roman" w:hAnsi="Times New Roman" w:cs="Times New Roman"/>
@@ -260,6 +324,7 @@
               </w:rPr>
               <w:t>Them</w:t>
             </w:r>
+            <w:proofErr w:type="spellEnd"/>
           </w:p>
         </w:tc>
         <w:tc>
@@ -302,16 +367,72 @@
                 <w:sz w:val="27"/>
                 <w:szCs w:val="27"/>
               </w:rPr>
-              <w:t xml:space="preserve">Button để </w:t>
-            </w:r>
-            <w:r>
-              <w:rPr>
-                <w:rFonts w:ascii="Times New Roman" w:hAnsi="Times New Roman" w:cs="Times New Roman"/>
-                <w:sz w:val="27"/>
-                <w:szCs w:val="27"/>
-              </w:rPr>
-              <w:t>thêm phòng mới</w:t>
-            </w:r>
+              <w:t xml:space="preserve">Button </w:t>
+            </w:r>
+            <w:proofErr w:type="spellStart"/>
+            <w:r>
+              <w:rPr>
+                <w:rFonts w:ascii="Times New Roman" w:hAnsi="Times New Roman" w:cs="Times New Roman"/>
+                <w:sz w:val="27"/>
+                <w:szCs w:val="27"/>
+              </w:rPr>
+              <w:t>để</w:t>
+            </w:r>
+            <w:proofErr w:type="spellEnd"/>
+            <w:r>
+              <w:rPr>
+                <w:rFonts w:ascii="Times New Roman" w:hAnsi="Times New Roman" w:cs="Times New Roman"/>
+                <w:sz w:val="27"/>
+                <w:szCs w:val="27"/>
+              </w:rPr>
+              <w:t xml:space="preserve"> </w:t>
+            </w:r>
+            <w:proofErr w:type="spellStart"/>
+            <w:r>
+              <w:rPr>
+                <w:rFonts w:ascii="Times New Roman" w:hAnsi="Times New Roman" w:cs="Times New Roman"/>
+                <w:sz w:val="27"/>
+                <w:szCs w:val="27"/>
+              </w:rPr>
+              <w:t>thêm</w:t>
+            </w:r>
+            <w:proofErr w:type="spellEnd"/>
+            <w:r>
+              <w:rPr>
+                <w:rFonts w:ascii="Times New Roman" w:hAnsi="Times New Roman" w:cs="Times New Roman"/>
+                <w:sz w:val="27"/>
+                <w:szCs w:val="27"/>
+              </w:rPr>
+              <w:t xml:space="preserve"> </w:t>
+            </w:r>
+            <w:proofErr w:type="spellStart"/>
+            <w:r>
+              <w:rPr>
+                <w:rFonts w:ascii="Times New Roman" w:hAnsi="Times New Roman" w:cs="Times New Roman"/>
+                <w:sz w:val="27"/>
+                <w:szCs w:val="27"/>
+              </w:rPr>
+              <w:t>phòng</w:t>
+            </w:r>
+            <w:proofErr w:type="spellEnd"/>
+            <w:r>
+              <w:rPr>
+                <w:rFonts w:ascii="Times New Roman" w:hAnsi="Times New Roman" w:cs="Times New Roman"/>
+                <w:sz w:val="27"/>
+                <w:szCs w:val="27"/>
+              </w:rPr>
+              <w:t xml:space="preserve"> </w:t>
+            </w:r>
+            <w:proofErr w:type="spellStart"/>
+            <w:r>
+              <w:rPr>
+                <w:rFonts w:ascii="Times New Roman" w:hAnsi="Times New Roman" w:cs="Times New Roman"/>
+                <w:sz w:val="27"/>
+                <w:szCs w:val="27"/>
+              </w:rPr>
+              <w:t>mới</w:t>
+            </w:r>
+            <w:proofErr w:type="spellEnd"/>
           </w:p>
         </w:tc>
       </w:tr>
@@ -331,6 +452,7 @@
                 <w:szCs w:val="27"/>
               </w:rPr>
             </w:pPr>
+            <w:proofErr w:type="spellStart"/>
             <w:r>
               <w:rPr>
                 <w:rFonts w:ascii="Times New Roman" w:hAnsi="Times New Roman" w:cs="Times New Roman"/>
@@ -347,6 +469,7 @@
               </w:rPr>
               <w:t>Menu</w:t>
             </w:r>
+            <w:proofErr w:type="spellEnd"/>
           </w:p>
         </w:tc>
         <w:tc>
@@ -389,7 +512,43 @@
                 <w:sz w:val="27"/>
                 <w:szCs w:val="27"/>
               </w:rPr>
-              <w:t>Button để về menu.</w:t>
+              <w:t xml:space="preserve">Button </w:t>
+            </w:r>
+            <w:proofErr w:type="spellStart"/>
+            <w:r>
+              <w:rPr>
+                <w:rFonts w:ascii="Times New Roman" w:hAnsi="Times New Roman" w:cs="Times New Roman"/>
+                <w:sz w:val="27"/>
+                <w:szCs w:val="27"/>
+              </w:rPr>
+              <w:t>để</w:t>
+            </w:r>
+            <w:proofErr w:type="spellEnd"/>
+            <w:r>
+              <w:rPr>
+                <w:rFonts w:ascii="Times New Roman" w:hAnsi="Times New Roman" w:cs="Times New Roman"/>
+                <w:sz w:val="27"/>
+                <w:szCs w:val="27"/>
+              </w:rPr>
+              <w:t xml:space="preserve"> </w:t>
+            </w:r>
+            <w:proofErr w:type="spellStart"/>
+            <w:r>
+              <w:rPr>
+                <w:rFonts w:ascii="Times New Roman" w:hAnsi="Times New Roman" w:cs="Times New Roman"/>
+                <w:sz w:val="27"/>
+                <w:szCs w:val="27"/>
+              </w:rPr>
+              <w:t>về</w:t>
+            </w:r>
+            <w:proofErr w:type="spellEnd"/>
+            <w:r>
+              <w:rPr>
+                <w:rFonts w:ascii="Times New Roman" w:hAnsi="Times New Roman" w:cs="Times New Roman"/>
+                <w:sz w:val="27"/>
+                <w:szCs w:val="27"/>
+              </w:rPr>
+              <w:t xml:space="preserve"> menu.</w:t>
             </w:r>
           </w:p>
         </w:tc>
@@ -410,6 +569,7 @@
                 <w:szCs w:val="27"/>
               </w:rPr>
             </w:pPr>
+            <w:proofErr w:type="spellStart"/>
             <w:r>
               <w:rPr>
                 <w:rFonts w:ascii="Times New Roman" w:hAnsi="Times New Roman" w:cs="Times New Roman"/>
@@ -418,6 +578,7 @@
               </w:rPr>
               <w:t>btnReset</w:t>
             </w:r>
+            <w:proofErr w:type="spellEnd"/>
           </w:p>
         </w:tc>
         <w:tc>
@@ -460,8 +621,108 @@
                 <w:sz w:val="27"/>
                 <w:szCs w:val="27"/>
               </w:rPr>
-              <w:t>Button dùng để đặt lại thông tin phòng</w:t>
-            </w:r>
+              <w:t xml:space="preserve">Button </w:t>
+            </w:r>
+            <w:proofErr w:type="spellStart"/>
+            <w:r>
+              <w:rPr>
+                <w:rFonts w:ascii="Times New Roman" w:hAnsi="Times New Roman" w:cs="Times New Roman"/>
+                <w:sz w:val="27"/>
+                <w:szCs w:val="27"/>
+              </w:rPr>
+              <w:t>dùng</w:t>
+            </w:r>
+            <w:proofErr w:type="spellEnd"/>
+            <w:r>
+              <w:rPr>
+                <w:rFonts w:ascii="Times New Roman" w:hAnsi="Times New Roman" w:cs="Times New Roman"/>
+                <w:sz w:val="27"/>
+                <w:szCs w:val="27"/>
+              </w:rPr>
+              <w:t xml:space="preserve"> </w:t>
+            </w:r>
+            <w:proofErr w:type="spellStart"/>
+            <w:r>
+              <w:rPr>
+                <w:rFonts w:ascii="Times New Roman" w:hAnsi="Times New Roman" w:cs="Times New Roman"/>
+                <w:sz w:val="27"/>
+                <w:szCs w:val="27"/>
+              </w:rPr>
+              <w:t>để</w:t>
+            </w:r>
+            <w:proofErr w:type="spellEnd"/>
+            <w:r>
+              <w:rPr>
+                <w:rFonts w:ascii="Times New Roman" w:hAnsi="Times New Roman" w:cs="Times New Roman"/>
+                <w:sz w:val="27"/>
+                <w:szCs w:val="27"/>
+              </w:rPr>
+              <w:t xml:space="preserve"> </w:t>
+            </w:r>
+            <w:proofErr w:type="spellStart"/>
+            <w:r>
+              <w:rPr>
+                <w:rFonts w:ascii="Times New Roman" w:hAnsi="Times New Roman" w:cs="Times New Roman"/>
+                <w:sz w:val="27"/>
+                <w:szCs w:val="27"/>
+              </w:rPr>
+              <w:t>đặt</w:t>
+            </w:r>
+            <w:proofErr w:type="spellEnd"/>
+            <w:r>
+              <w:rPr>
+                <w:rFonts w:ascii="Times New Roman" w:hAnsi="Times New Roman" w:cs="Times New Roman"/>
+                <w:sz w:val="27"/>
+                <w:szCs w:val="27"/>
+              </w:rPr>
+              <w:t xml:space="preserve"> </w:t>
+            </w:r>
+            <w:proofErr w:type="spellStart"/>
+            <w:r>
+              <w:rPr>
+                <w:rFonts w:ascii="Times New Roman" w:hAnsi="Times New Roman" w:cs="Times New Roman"/>
+                <w:sz w:val="27"/>
+                <w:szCs w:val="27"/>
+              </w:rPr>
+              <w:t>lại</w:t>
+            </w:r>
+            <w:proofErr w:type="spellEnd"/>
+            <w:r>
+              <w:rPr>
+                <w:rFonts w:ascii="Times New Roman" w:hAnsi="Times New Roman" w:cs="Times New Roman"/>
+                <w:sz w:val="27"/>
+                <w:szCs w:val="27"/>
+              </w:rPr>
+              <w:t xml:space="preserve"> </w:t>
+            </w:r>
+            <w:proofErr w:type="spellStart"/>
+            <w:r>
+              <w:rPr>
+                <w:rFonts w:ascii="Times New Roman" w:hAnsi="Times New Roman" w:cs="Times New Roman"/>
+                <w:sz w:val="27"/>
+                <w:szCs w:val="27"/>
+              </w:rPr>
+              <w:t>thông</w:t>
+            </w:r>
+            <w:proofErr w:type="spellEnd"/>
+            <w:r>
+              <w:rPr>
+                <w:rFonts w:ascii="Times New Roman" w:hAnsi="Times New Roman" w:cs="Times New Roman"/>
+                <w:sz w:val="27"/>
+                <w:szCs w:val="27"/>
+              </w:rPr>
+              <w:t xml:space="preserve"> tin </w:t>
+            </w:r>
+            <w:proofErr w:type="spellStart"/>
+            <w:r>
+              <w:rPr>
+                <w:rFonts w:ascii="Times New Roman" w:hAnsi="Times New Roman" w:cs="Times New Roman"/>
+                <w:sz w:val="27"/>
+                <w:szCs w:val="27"/>
+              </w:rPr>
+              <w:t>phòng</w:t>
+            </w:r>
+            <w:proofErr w:type="spellEnd"/>
           </w:p>
         </w:tc>
       </w:tr>
@@ -481,6 +742,7 @@
                 <w:szCs w:val="27"/>
               </w:rPr>
             </w:pPr>
+            <w:proofErr w:type="spellStart"/>
             <w:r>
               <w:rPr>
                 <w:rFonts w:ascii="Times New Roman" w:hAnsi="Times New Roman" w:cs="Times New Roman"/>
@@ -489,6 +751,7 @@
               </w:rPr>
               <w:t>BtnThoat</w:t>
             </w:r>
+            <w:proofErr w:type="spellEnd"/>
           </w:p>
         </w:tc>
         <w:tc>
@@ -531,8 +794,54 @@
                 <w:sz w:val="27"/>
                 <w:szCs w:val="27"/>
               </w:rPr>
-              <w:t>Button dùng để thoát</w:t>
-            </w:r>
+              <w:t xml:space="preserve">Button </w:t>
+            </w:r>
+            <w:proofErr w:type="spellStart"/>
+            <w:r>
+              <w:rPr>
+                <w:rFonts w:ascii="Times New Roman" w:hAnsi="Times New Roman" w:cs="Times New Roman"/>
+                <w:sz w:val="27"/>
+                <w:szCs w:val="27"/>
+              </w:rPr>
+              <w:t>dùng</w:t>
+            </w:r>
+            <w:proofErr w:type="spellEnd"/>
+            <w:r>
+              <w:rPr>
+                <w:rFonts w:ascii="Times New Roman" w:hAnsi="Times New Roman" w:cs="Times New Roman"/>
+                <w:sz w:val="27"/>
+                <w:szCs w:val="27"/>
+              </w:rPr>
+              <w:t xml:space="preserve"> </w:t>
+            </w:r>
+            <w:proofErr w:type="spellStart"/>
+            <w:r>
+              <w:rPr>
+                <w:rFonts w:ascii="Times New Roman" w:hAnsi="Times New Roman" w:cs="Times New Roman"/>
+                <w:sz w:val="27"/>
+                <w:szCs w:val="27"/>
+              </w:rPr>
+              <w:t>để</w:t>
+            </w:r>
+            <w:proofErr w:type="spellEnd"/>
+            <w:r>
+              <w:rPr>
+                <w:rFonts w:ascii="Times New Roman" w:hAnsi="Times New Roman" w:cs="Times New Roman"/>
+                <w:sz w:val="27"/>
+                <w:szCs w:val="27"/>
+              </w:rPr>
+              <w:t xml:space="preserve"> </w:t>
+            </w:r>
+            <w:proofErr w:type="spellStart"/>
+            <w:r>
+              <w:rPr>
+                <w:rFonts w:ascii="Times New Roman" w:hAnsi="Times New Roman" w:cs="Times New Roman"/>
+                <w:sz w:val="27"/>
+                <w:szCs w:val="27"/>
+              </w:rPr>
+              <w:t>thoát</w:t>
+            </w:r>
+            <w:proofErr w:type="spellEnd"/>
           </w:p>
         </w:tc>
       </w:tr>
@@ -552,6 +861,7 @@
                 <w:szCs w:val="27"/>
               </w:rPr>
             </w:pPr>
+            <w:proofErr w:type="spellStart"/>
             <w:r>
               <w:rPr>
                 <w:rFonts w:ascii="Times New Roman" w:hAnsi="Times New Roman" w:cs="Times New Roman"/>
@@ -560,6 +870,7 @@
               </w:rPr>
               <w:t>btnLuu</w:t>
             </w:r>
+            <w:proofErr w:type="spellEnd"/>
           </w:p>
         </w:tc>
         <w:tc>
@@ -602,8 +913,72 @@
                 <w:sz w:val="27"/>
                 <w:szCs w:val="27"/>
               </w:rPr>
-              <w:t>Button để lưu vào csdl</w:t>
-            </w:r>
+              <w:t xml:space="preserve">Button </w:t>
+            </w:r>
+            <w:proofErr w:type="spellStart"/>
+            <w:r>
+              <w:rPr>
+                <w:rFonts w:ascii="Times New Roman" w:hAnsi="Times New Roman" w:cs="Times New Roman"/>
+                <w:sz w:val="27"/>
+                <w:szCs w:val="27"/>
+              </w:rPr>
+              <w:t>để</w:t>
+            </w:r>
+            <w:proofErr w:type="spellEnd"/>
+            <w:r>
+              <w:rPr>
+                <w:rFonts w:ascii="Times New Roman" w:hAnsi="Times New Roman" w:cs="Times New Roman"/>
+                <w:sz w:val="27"/>
+                <w:szCs w:val="27"/>
+              </w:rPr>
+              <w:t xml:space="preserve"> </w:t>
+            </w:r>
+            <w:proofErr w:type="spellStart"/>
+            <w:r>
+              <w:rPr>
+                <w:rFonts w:ascii="Times New Roman" w:hAnsi="Times New Roman" w:cs="Times New Roman"/>
+                <w:sz w:val="27"/>
+                <w:szCs w:val="27"/>
+              </w:rPr>
+              <w:t>lưu</w:t>
+            </w:r>
+            <w:proofErr w:type="spellEnd"/>
+            <w:r>
+              <w:rPr>
+                <w:rFonts w:ascii="Times New Roman" w:hAnsi="Times New Roman" w:cs="Times New Roman"/>
+                <w:sz w:val="27"/>
+                <w:szCs w:val="27"/>
+              </w:rPr>
+              <w:t xml:space="preserve"> </w:t>
+            </w:r>
+            <w:proofErr w:type="spellStart"/>
+            <w:r>
+              <w:rPr>
+                <w:rFonts w:ascii="Times New Roman" w:hAnsi="Times New Roman" w:cs="Times New Roman"/>
+                <w:sz w:val="27"/>
+                <w:szCs w:val="27"/>
+              </w:rPr>
+              <w:t>vào</w:t>
+            </w:r>
+            <w:proofErr w:type="spellEnd"/>
+            <w:r>
+              <w:rPr>
+                <w:rFonts w:ascii="Times New Roman" w:hAnsi="Times New Roman" w:cs="Times New Roman"/>
+                <w:sz w:val="27"/>
+                <w:szCs w:val="27"/>
+              </w:rPr>
+              <w:t xml:space="preserve"> </w:t>
+            </w:r>
+            <w:proofErr w:type="spellStart"/>
+            <w:r>
+              <w:rPr>
+                <w:rFonts w:ascii="Times New Roman" w:hAnsi="Times New Roman" w:cs="Times New Roman"/>
+                <w:sz w:val="27"/>
+                <w:szCs w:val="27"/>
+              </w:rPr>
+              <w:t>csdl</w:t>
+            </w:r>
+            <w:proofErr w:type="spellEnd"/>
           </w:p>
         </w:tc>
       </w:tr>
@@ -623,6 +998,7 @@
                 <w:szCs w:val="27"/>
               </w:rPr>
             </w:pPr>
+            <w:proofErr w:type="spellStart"/>
             <w:r>
               <w:rPr>
                 <w:rFonts w:ascii="Times New Roman" w:hAnsi="Times New Roman" w:cs="Times New Roman"/>
@@ -631,6 +1007,7 @@
               </w:rPr>
               <w:t>rBtnA</w:t>
             </w:r>
+            <w:proofErr w:type="spellEnd"/>
           </w:p>
         </w:tc>
         <w:tc>
@@ -645,6 +1022,7 @@
                 <w:szCs w:val="27"/>
               </w:rPr>
             </w:pPr>
+            <w:proofErr w:type="spellStart"/>
             <w:r>
               <w:rPr>
                 <w:rFonts w:ascii="Times New Roman" w:hAnsi="Times New Roman" w:cs="Times New Roman"/>
@@ -653,6 +1031,7 @@
               </w:rPr>
               <w:t>RadioButton</w:t>
             </w:r>
+            <w:proofErr w:type="spellEnd"/>
           </w:p>
         </w:tc>
         <w:tc>
@@ -673,7 +1052,16 @@
                 <w:sz w:val="27"/>
                 <w:szCs w:val="27"/>
               </w:rPr>
-              <w:t>Button c</w:t>
+              <w:t xml:space="preserve">Button </w:t>
+            </w:r>
+            <w:proofErr w:type="spellStart"/>
+            <w:r>
+              <w:rPr>
+                <w:rFonts w:ascii="Times New Roman" w:hAnsi="Times New Roman" w:cs="Times New Roman"/>
+                <w:sz w:val="27"/>
+                <w:szCs w:val="27"/>
+              </w:rPr>
+              <w:t>c</w:t>
             </w:r>
             <w:r>
               <w:rPr>
@@ -683,13 +1071,68 @@
               </w:rPr>
               <w:t>họn</w:t>
             </w:r>
-            <w:r>
-              <w:rPr>
-                <w:rFonts w:ascii="Times New Roman" w:hAnsi="Times New Roman" w:cs="Times New Roman"/>
-                <w:sz w:val="27"/>
-                <w:szCs w:val="27"/>
-              </w:rPr>
-              <w:t xml:space="preserve"> loại phòng là </w:t>
+            <w:proofErr w:type="spellEnd"/>
+            <w:r>
+              <w:rPr>
+                <w:rFonts w:ascii="Times New Roman" w:hAnsi="Times New Roman" w:cs="Times New Roman"/>
+                <w:sz w:val="27"/>
+                <w:szCs w:val="27"/>
+              </w:rPr>
+              <w:t xml:space="preserve"> </w:t>
+            </w:r>
+            <w:proofErr w:type="spellStart"/>
+            <w:r>
+              <w:rPr>
+                <w:rFonts w:ascii="Times New Roman" w:hAnsi="Times New Roman" w:cs="Times New Roman"/>
+                <w:sz w:val="27"/>
+                <w:szCs w:val="27"/>
+              </w:rPr>
+              <w:t>loại</w:t>
+            </w:r>
+            <w:proofErr w:type="spellEnd"/>
+            <w:r>
+              <w:rPr>
+                <w:rFonts w:ascii="Times New Roman" w:hAnsi="Times New Roman" w:cs="Times New Roman"/>
+                <w:sz w:val="27"/>
+                <w:szCs w:val="27"/>
+              </w:rPr>
+              <w:t xml:space="preserve"> </w:t>
+            </w:r>
+            <w:proofErr w:type="spellStart"/>
+            <w:r>
+              <w:rPr>
+                <w:rFonts w:ascii="Times New Roman" w:hAnsi="Times New Roman" w:cs="Times New Roman"/>
+                <w:sz w:val="27"/>
+                <w:szCs w:val="27"/>
+              </w:rPr>
+              <w:t>phòng</w:t>
+            </w:r>
+            <w:proofErr w:type="spellEnd"/>
+            <w:r>
+              <w:rPr>
+                <w:rFonts w:ascii="Times New Roman" w:hAnsi="Times New Roman" w:cs="Times New Roman"/>
+                <w:sz w:val="27"/>
+                <w:szCs w:val="27"/>
+              </w:rPr>
+              <w:t xml:space="preserve"> </w:t>
+            </w:r>
+            <w:proofErr w:type="spellStart"/>
+            <w:r>
+              <w:rPr>
+                <w:rFonts w:ascii="Times New Roman" w:hAnsi="Times New Roman" w:cs="Times New Roman"/>
+                <w:sz w:val="27"/>
+                <w:szCs w:val="27"/>
+              </w:rPr>
+              <w:t>là</w:t>
+            </w:r>
+            <w:proofErr w:type="spellEnd"/>
+            <w:r>
+              <w:rPr>
+                <w:rFonts w:ascii="Times New Roman" w:hAnsi="Times New Roman" w:cs="Times New Roman"/>
+                <w:sz w:val="27"/>
+                <w:szCs w:val="27"/>
+              </w:rPr>
+              <w:t xml:space="preserve"> </w:t>
             </w:r>
             <w:r>
               <w:rPr>
@@ -719,6 +1162,7 @@
                 <w:szCs w:val="27"/>
               </w:rPr>
             </w:pPr>
+            <w:proofErr w:type="spellStart"/>
             <w:r>
               <w:rPr>
                 <w:rFonts w:ascii="Times New Roman" w:hAnsi="Times New Roman" w:cs="Times New Roman"/>
@@ -727,6 +1171,7 @@
               </w:rPr>
               <w:t>rBtnB</w:t>
             </w:r>
+            <w:proofErr w:type="spellEnd"/>
           </w:p>
         </w:tc>
         <w:tc>
@@ -741,6 +1186,7 @@
                 <w:szCs w:val="27"/>
               </w:rPr>
             </w:pPr>
+            <w:proofErr w:type="spellStart"/>
             <w:r>
               <w:rPr>
                 <w:rFonts w:ascii="Times New Roman" w:hAnsi="Times New Roman" w:cs="Times New Roman"/>
@@ -749,6 +1195,7 @@
               </w:rPr>
               <w:t>RadioButton</w:t>
             </w:r>
+            <w:proofErr w:type="spellEnd"/>
           </w:p>
         </w:tc>
         <w:tc>
@@ -771,21 +1218,77 @@
               </w:rPr>
               <w:t xml:space="preserve">Button </w:t>
             </w:r>
-            <w:r>
-              <w:rPr>
-                <w:rFonts w:ascii="Times New Roman" w:hAnsi="Times New Roman" w:cs="Times New Roman"/>
-                <w:sz w:val="27"/>
-                <w:szCs w:val="27"/>
-              </w:rPr>
-              <w:t xml:space="preserve">chọn </w:t>
-            </w:r>
-            <w:r>
-              <w:rPr>
-                <w:rFonts w:ascii="Times New Roman" w:hAnsi="Times New Roman" w:cs="Times New Roman"/>
-                <w:sz w:val="27"/>
-                <w:szCs w:val="27"/>
-              </w:rPr>
-              <w:t xml:space="preserve">loại phòng là </w:t>
+            <w:proofErr w:type="spellStart"/>
+            <w:r>
+              <w:rPr>
+                <w:rFonts w:ascii="Times New Roman" w:hAnsi="Times New Roman" w:cs="Times New Roman"/>
+                <w:sz w:val="27"/>
+                <w:szCs w:val="27"/>
+              </w:rPr>
+              <w:t>chọn</w:t>
+            </w:r>
+            <w:proofErr w:type="spellEnd"/>
+            <w:r>
+              <w:rPr>
+                <w:rFonts w:ascii="Times New Roman" w:hAnsi="Times New Roman" w:cs="Times New Roman"/>
+                <w:sz w:val="27"/>
+                <w:szCs w:val="27"/>
+              </w:rPr>
+              <w:t xml:space="preserve"> </w:t>
+            </w:r>
+            <w:proofErr w:type="spellStart"/>
+            <w:r>
+              <w:rPr>
+                <w:rFonts w:ascii="Times New Roman" w:hAnsi="Times New Roman" w:cs="Times New Roman"/>
+                <w:sz w:val="27"/>
+                <w:szCs w:val="27"/>
+              </w:rPr>
+              <w:t>loại</w:t>
+            </w:r>
+            <w:proofErr w:type="spellEnd"/>
+            <w:r>
+              <w:rPr>
+                <w:rFonts w:ascii="Times New Roman" w:hAnsi="Times New Roman" w:cs="Times New Roman"/>
+                <w:sz w:val="27"/>
+                <w:szCs w:val="27"/>
+              </w:rPr>
+              <w:t xml:space="preserve"> </w:t>
+            </w:r>
+            <w:proofErr w:type="spellStart"/>
+            <w:r>
+              <w:rPr>
+                <w:rFonts w:ascii="Times New Roman" w:hAnsi="Times New Roman" w:cs="Times New Roman"/>
+                <w:sz w:val="27"/>
+                <w:szCs w:val="27"/>
+              </w:rPr>
+              <w:t>phòng</w:t>
+            </w:r>
+            <w:proofErr w:type="spellEnd"/>
+            <w:r>
+              <w:rPr>
+                <w:rFonts w:ascii="Times New Roman" w:hAnsi="Times New Roman" w:cs="Times New Roman"/>
+                <w:sz w:val="27"/>
+                <w:szCs w:val="27"/>
+              </w:rPr>
+              <w:t xml:space="preserve"> </w:t>
+            </w:r>
+            <w:proofErr w:type="spellStart"/>
+            <w:r>
+              <w:rPr>
+                <w:rFonts w:ascii="Times New Roman" w:hAnsi="Times New Roman" w:cs="Times New Roman"/>
+                <w:sz w:val="27"/>
+                <w:szCs w:val="27"/>
+              </w:rPr>
+              <w:t>là</w:t>
+            </w:r>
+            <w:proofErr w:type="spellEnd"/>
+            <w:r>
+              <w:rPr>
+                <w:rFonts w:ascii="Times New Roman" w:hAnsi="Times New Roman" w:cs="Times New Roman"/>
+                <w:sz w:val="27"/>
+                <w:szCs w:val="27"/>
+              </w:rPr>
+              <w:t xml:space="preserve"> </w:t>
             </w:r>
             <w:r>
               <w:rPr>
@@ -815,6 +1318,7 @@
                 <w:szCs w:val="27"/>
               </w:rPr>
             </w:pPr>
+            <w:proofErr w:type="spellStart"/>
             <w:r>
               <w:rPr>
                 <w:rFonts w:ascii="Times New Roman" w:hAnsi="Times New Roman" w:cs="Times New Roman"/>
@@ -823,6 +1327,7 @@
               </w:rPr>
               <w:t>rBtnC</w:t>
             </w:r>
+            <w:proofErr w:type="spellEnd"/>
           </w:p>
         </w:tc>
         <w:tc>
@@ -837,6 +1342,7 @@
                 <w:szCs w:val="27"/>
               </w:rPr>
             </w:pPr>
+            <w:proofErr w:type="spellStart"/>
             <w:r>
               <w:rPr>
                 <w:rFonts w:ascii="Times New Roman" w:hAnsi="Times New Roman" w:cs="Times New Roman"/>
@@ -845,6 +1351,7 @@
               </w:rPr>
               <w:t>RadioButton</w:t>
             </w:r>
+            <w:proofErr w:type="spellEnd"/>
           </w:p>
         </w:tc>
         <w:tc>
@@ -867,14 +1374,25 @@
               </w:rPr>
               <w:t xml:space="preserve">Button </w:t>
             </w:r>
-            <w:r>
-              <w:rPr>
-                <w:rFonts w:ascii="Times New Roman" w:hAnsi="Times New Roman" w:cs="Times New Roman"/>
-                <w:sz w:val="27"/>
-                <w:szCs w:val="27"/>
-              </w:rPr>
-              <w:t xml:space="preserve">chọn </w:t>
-            </w:r>
+            <w:proofErr w:type="spellStart"/>
+            <w:r>
+              <w:rPr>
+                <w:rFonts w:ascii="Times New Roman" w:hAnsi="Times New Roman" w:cs="Times New Roman"/>
+                <w:sz w:val="27"/>
+                <w:szCs w:val="27"/>
+              </w:rPr>
+              <w:t>chọn</w:t>
+            </w:r>
+            <w:proofErr w:type="spellEnd"/>
+            <w:r>
+              <w:rPr>
+                <w:rFonts w:ascii="Times New Roman" w:hAnsi="Times New Roman" w:cs="Times New Roman"/>
+                <w:sz w:val="27"/>
+                <w:szCs w:val="27"/>
+              </w:rPr>
+              <w:t xml:space="preserve"> </w:t>
+            </w:r>
+            <w:proofErr w:type="spellStart"/>
             <w:r>
               <w:rPr>
                 <w:rFonts w:ascii="Times New Roman" w:hAnsi="Times New Roman" w:cs="Times New Roman"/>
@@ -889,7 +1407,52 @@
                 <w:sz w:val="27"/>
                 <w:szCs w:val="27"/>
               </w:rPr>
-              <w:t xml:space="preserve">oại phòng là </w:t>
+              <w:t>oại</w:t>
+            </w:r>
+            <w:proofErr w:type="spellEnd"/>
+            <w:r>
+              <w:rPr>
+                <w:rFonts w:ascii="Times New Roman" w:hAnsi="Times New Roman" w:cs="Times New Roman"/>
+                <w:sz w:val="27"/>
+                <w:szCs w:val="27"/>
+              </w:rPr>
+              <w:t xml:space="preserve"> </w:t>
+            </w:r>
+            <w:proofErr w:type="spellStart"/>
+            <w:r>
+              <w:rPr>
+                <w:rFonts w:ascii="Times New Roman" w:hAnsi="Times New Roman" w:cs="Times New Roman"/>
+                <w:sz w:val="27"/>
+                <w:szCs w:val="27"/>
+              </w:rPr>
+              <w:t>phòng</w:t>
+            </w:r>
+            <w:proofErr w:type="spellEnd"/>
+            <w:r>
+              <w:rPr>
+                <w:rFonts w:ascii="Times New Roman" w:hAnsi="Times New Roman" w:cs="Times New Roman"/>
+                <w:sz w:val="27"/>
+                <w:szCs w:val="27"/>
+              </w:rPr>
+              <w:t xml:space="preserve"> </w:t>
+            </w:r>
+            <w:proofErr w:type="spellStart"/>
+            <w:r>
+              <w:rPr>
+                <w:rFonts w:ascii="Times New Roman" w:hAnsi="Times New Roman" w:cs="Times New Roman"/>
+                <w:sz w:val="27"/>
+                <w:szCs w:val="27"/>
+              </w:rPr>
+              <w:t>là</w:t>
+            </w:r>
+            <w:proofErr w:type="spellEnd"/>
+            <w:r>
+              <w:rPr>
+                <w:rFonts w:ascii="Times New Roman" w:hAnsi="Times New Roman" w:cs="Times New Roman"/>
+                <w:sz w:val="27"/>
+                <w:szCs w:val="27"/>
+              </w:rPr>
+              <w:t xml:space="preserve"> </w:t>
             </w:r>
             <w:r>
               <w:rPr>
@@ -961,7 +1524,61 @@
                 <w:sz w:val="27"/>
                 <w:szCs w:val="27"/>
               </w:rPr>
-              <w:t>Button để sửa thông tin</w:t>
+              <w:t xml:space="preserve">Button </w:t>
+            </w:r>
+            <w:proofErr w:type="spellStart"/>
+            <w:r>
+              <w:rPr>
+                <w:rFonts w:ascii="Times New Roman" w:hAnsi="Times New Roman" w:cs="Times New Roman"/>
+                <w:sz w:val="27"/>
+                <w:szCs w:val="27"/>
+              </w:rPr>
+              <w:t>để</w:t>
+            </w:r>
+            <w:proofErr w:type="spellEnd"/>
+            <w:r>
+              <w:rPr>
+                <w:rFonts w:ascii="Times New Roman" w:hAnsi="Times New Roman" w:cs="Times New Roman"/>
+                <w:sz w:val="27"/>
+                <w:szCs w:val="27"/>
+              </w:rPr>
+              <w:t xml:space="preserve"> </w:t>
+            </w:r>
+            <w:proofErr w:type="spellStart"/>
+            <w:r>
+              <w:rPr>
+                <w:rFonts w:ascii="Times New Roman" w:hAnsi="Times New Roman" w:cs="Times New Roman"/>
+                <w:sz w:val="27"/>
+                <w:szCs w:val="27"/>
+              </w:rPr>
+              <w:t>sửa</w:t>
+            </w:r>
+            <w:proofErr w:type="spellEnd"/>
+            <w:r>
+              <w:rPr>
+                <w:rFonts w:ascii="Times New Roman" w:hAnsi="Times New Roman" w:cs="Times New Roman"/>
+                <w:sz w:val="27"/>
+                <w:szCs w:val="27"/>
+              </w:rPr>
+              <w:t xml:space="preserve"> </w:t>
+            </w:r>
+            <w:proofErr w:type="spellStart"/>
+            <w:r>
+              <w:rPr>
+                <w:rFonts w:ascii="Times New Roman" w:hAnsi="Times New Roman" w:cs="Times New Roman"/>
+                <w:sz w:val="27"/>
+                <w:szCs w:val="27"/>
+              </w:rPr>
+              <w:t>thông</w:t>
+            </w:r>
+            <w:proofErr w:type="spellEnd"/>
+            <w:r>
+              <w:rPr>
+                <w:rFonts w:ascii="Times New Roman" w:hAnsi="Times New Roman" w:cs="Times New Roman"/>
+                <w:sz w:val="27"/>
+                <w:szCs w:val="27"/>
+              </w:rPr>
+              <w:t xml:space="preserve"> tin</w:t>
             </w:r>
           </w:p>
         </w:tc>
@@ -982,6 +1599,7 @@
                 <w:szCs w:val="27"/>
               </w:rPr>
             </w:pPr>
+            <w:proofErr w:type="spellStart"/>
             <w:r>
               <w:rPr>
                 <w:rFonts w:ascii="Times New Roman" w:hAnsi="Times New Roman" w:cs="Times New Roman"/>
@@ -990,6 +1608,7 @@
               </w:rPr>
               <w:t>txtDonGia</w:t>
             </w:r>
+            <w:proofErr w:type="spellEnd"/>
           </w:p>
         </w:tc>
         <w:tc>
@@ -1004,6 +1623,7 @@
                 <w:szCs w:val="27"/>
               </w:rPr>
             </w:pPr>
+            <w:proofErr w:type="spellStart"/>
             <w:r>
               <w:rPr>
                 <w:rFonts w:ascii="Times New Roman" w:hAnsi="Times New Roman" w:cs="Times New Roman"/>
@@ -1012,6 +1632,7 @@
               </w:rPr>
               <w:t>TextBox</w:t>
             </w:r>
+            <w:proofErr w:type="spellEnd"/>
           </w:p>
         </w:tc>
         <w:tc>
@@ -1026,13 +1647,41 @@
                 <w:szCs w:val="27"/>
               </w:rPr>
             </w:pPr>
-            <w:r>
-              <w:rPr>
-                <w:rFonts w:ascii="Times New Roman" w:hAnsi="Times New Roman" w:cs="Times New Roman"/>
-                <w:sz w:val="27"/>
-                <w:szCs w:val="27"/>
-              </w:rPr>
-              <w:t xml:space="preserve">Đơn giá </w:t>
+            <w:proofErr w:type="spellStart"/>
+            <w:r>
+              <w:rPr>
+                <w:rFonts w:ascii="Times New Roman" w:hAnsi="Times New Roman" w:cs="Times New Roman"/>
+                <w:sz w:val="27"/>
+                <w:szCs w:val="27"/>
+              </w:rPr>
+              <w:t>Đơn</w:t>
+            </w:r>
+            <w:proofErr w:type="spellEnd"/>
+            <w:r>
+              <w:rPr>
+                <w:rFonts w:ascii="Times New Roman" w:hAnsi="Times New Roman" w:cs="Times New Roman"/>
+                <w:sz w:val="27"/>
+                <w:szCs w:val="27"/>
+              </w:rPr>
+              <w:t xml:space="preserve"> </w:t>
+            </w:r>
+            <w:proofErr w:type="spellStart"/>
+            <w:r>
+              <w:rPr>
+                <w:rFonts w:ascii="Times New Roman" w:hAnsi="Times New Roman" w:cs="Times New Roman"/>
+                <w:sz w:val="27"/>
+                <w:szCs w:val="27"/>
+              </w:rPr>
+              <w:t>giá</w:t>
+            </w:r>
+            <w:proofErr w:type="spellEnd"/>
+            <w:r>
+              <w:rPr>
+                <w:rFonts w:ascii="Times New Roman" w:hAnsi="Times New Roman" w:cs="Times New Roman"/>
+                <w:sz w:val="27"/>
+                <w:szCs w:val="27"/>
+              </w:rPr>
+              <w:t xml:space="preserve"> </w:t>
             </w:r>
           </w:p>
         </w:tc>
@@ -1053,6 +1702,7 @@
                 <w:szCs w:val="27"/>
               </w:rPr>
             </w:pPr>
+            <w:proofErr w:type="spellStart"/>
             <w:r>
               <w:rPr>
                 <w:rFonts w:ascii="Times New Roman" w:hAnsi="Times New Roman" w:cs="Times New Roman"/>
@@ -1061,6 +1711,7 @@
               </w:rPr>
               <w:t>txtGhiChu</w:t>
             </w:r>
+            <w:proofErr w:type="spellEnd"/>
           </w:p>
         </w:tc>
         <w:tc>
@@ -1075,6 +1726,7 @@
                 <w:szCs w:val="27"/>
               </w:rPr>
             </w:pPr>
+            <w:proofErr w:type="spellStart"/>
             <w:r>
               <w:rPr>
                 <w:rFonts w:ascii="Times New Roman" w:hAnsi="Times New Roman" w:cs="Times New Roman"/>
@@ -1083,6 +1735,7 @@
               </w:rPr>
               <w:t>TextBox</w:t>
             </w:r>
+            <w:proofErr w:type="spellEnd"/>
           </w:p>
         </w:tc>
         <w:tc>
@@ -1097,14 +1750,34 @@
                 <w:szCs w:val="27"/>
               </w:rPr>
             </w:pPr>
-            <w:r>
-              <w:rPr>
-                <w:rFonts w:ascii="Times New Roman" w:hAnsi="Times New Roman" w:cs="Times New Roman"/>
-                <w:sz w:val="27"/>
-                <w:szCs w:val="27"/>
-              </w:rPr>
-              <w:t>Ghi chú</w:t>
-            </w:r>
+            <w:proofErr w:type="spellStart"/>
+            <w:r>
+              <w:rPr>
+                <w:rFonts w:ascii="Times New Roman" w:hAnsi="Times New Roman" w:cs="Times New Roman"/>
+                <w:sz w:val="27"/>
+                <w:szCs w:val="27"/>
+              </w:rPr>
+              <w:t>Ghi</w:t>
+            </w:r>
+            <w:proofErr w:type="spellEnd"/>
+            <w:r>
+              <w:rPr>
+                <w:rFonts w:ascii="Times New Roman" w:hAnsi="Times New Roman" w:cs="Times New Roman"/>
+                <w:sz w:val="27"/>
+                <w:szCs w:val="27"/>
+              </w:rPr>
+              <w:t xml:space="preserve"> </w:t>
+            </w:r>
+            <w:proofErr w:type="spellStart"/>
+            <w:r>
+              <w:rPr>
+                <w:rFonts w:ascii="Times New Roman" w:hAnsi="Times New Roman" w:cs="Times New Roman"/>
+                <w:sz w:val="27"/>
+                <w:szCs w:val="27"/>
+              </w:rPr>
+              <w:t>chú</w:t>
+            </w:r>
+            <w:proofErr w:type="spellEnd"/>
           </w:p>
         </w:tc>
       </w:tr>
@@ -1124,6 +1797,7 @@
                 <w:szCs w:val="27"/>
               </w:rPr>
             </w:pPr>
+            <w:proofErr w:type="spellStart"/>
             <w:r>
               <w:rPr>
                 <w:rFonts w:ascii="Times New Roman" w:hAnsi="Times New Roman" w:cs="Times New Roman"/>
@@ -1133,6 +1807,7 @@
               </w:rPr>
               <w:t>lsvDanhMucPhong</w:t>
             </w:r>
+            <w:proofErr w:type="spellEnd"/>
           </w:p>
         </w:tc>
         <w:tc>
@@ -1147,6 +1822,7 @@
                 <w:szCs w:val="27"/>
               </w:rPr>
             </w:pPr>
+            <w:proofErr w:type="spellStart"/>
             <w:r>
               <w:rPr>
                 <w:rFonts w:ascii="Times New Roman" w:hAnsi="Times New Roman" w:cs="Times New Roman"/>
@@ -1156,6 +1832,7 @@
               </w:rPr>
               <w:t>ListView</w:t>
             </w:r>
+            <w:proofErr w:type="spellEnd"/>
           </w:p>
         </w:tc>
         <w:tc>
@@ -1176,8 +1853,54 @@
                 <w:sz w:val="27"/>
                 <w:szCs w:val="27"/>
               </w:rPr>
-              <w:t>List danh mục phòng</w:t>
-            </w:r>
+              <w:t xml:space="preserve">List </w:t>
+            </w:r>
+            <w:proofErr w:type="spellStart"/>
+            <w:r>
+              <w:rPr>
+                <w:rFonts w:ascii="Times New Roman" w:hAnsi="Times New Roman" w:cs="Times New Roman"/>
+                <w:sz w:val="27"/>
+                <w:szCs w:val="27"/>
+              </w:rPr>
+              <w:t>danh</w:t>
+            </w:r>
+            <w:proofErr w:type="spellEnd"/>
+            <w:r>
+              <w:rPr>
+                <w:rFonts w:ascii="Times New Roman" w:hAnsi="Times New Roman" w:cs="Times New Roman"/>
+                <w:sz w:val="27"/>
+                <w:szCs w:val="27"/>
+              </w:rPr>
+              <w:t xml:space="preserve"> </w:t>
+            </w:r>
+            <w:proofErr w:type="spellStart"/>
+            <w:r>
+              <w:rPr>
+                <w:rFonts w:ascii="Times New Roman" w:hAnsi="Times New Roman" w:cs="Times New Roman"/>
+                <w:sz w:val="27"/>
+                <w:szCs w:val="27"/>
+              </w:rPr>
+              <w:t>mục</w:t>
+            </w:r>
+            <w:proofErr w:type="spellEnd"/>
+            <w:r>
+              <w:rPr>
+                <w:rFonts w:ascii="Times New Roman" w:hAnsi="Times New Roman" w:cs="Times New Roman"/>
+                <w:sz w:val="27"/>
+                <w:szCs w:val="27"/>
+              </w:rPr>
+              <w:t xml:space="preserve"> </w:t>
+            </w:r>
+            <w:proofErr w:type="spellStart"/>
+            <w:r>
+              <w:rPr>
+                <w:rFonts w:ascii="Times New Roman" w:hAnsi="Times New Roman" w:cs="Times New Roman"/>
+                <w:sz w:val="27"/>
+                <w:szCs w:val="27"/>
+              </w:rPr>
+              <w:t>phòng</w:t>
+            </w:r>
+            <w:proofErr w:type="spellEnd"/>
           </w:p>
         </w:tc>
       </w:tr>
@@ -1197,6 +1920,7 @@
                 <w:szCs w:val="27"/>
               </w:rPr>
             </w:pPr>
+            <w:proofErr w:type="spellStart"/>
             <w:r>
               <w:rPr>
                 <w:rFonts w:ascii="Times New Roman" w:hAnsi="Times New Roman" w:cs="Times New Roman"/>
@@ -1206,6 +1930,7 @@
               </w:rPr>
               <w:t>clnPhong</w:t>
             </w:r>
+            <w:proofErr w:type="spellEnd"/>
           </w:p>
         </w:tc>
         <w:tc>
@@ -1220,6 +1945,7 @@
                 <w:szCs w:val="27"/>
               </w:rPr>
             </w:pPr>
+            <w:proofErr w:type="spellStart"/>
             <w:r>
               <w:rPr>
                 <w:rFonts w:ascii="Times New Roman" w:hAnsi="Times New Roman" w:cs="Times New Roman"/>
@@ -1229,6 +1955,7 @@
               </w:rPr>
               <w:t>ColumnHeader</w:t>
             </w:r>
+            <w:proofErr w:type="spellEnd"/>
           </w:p>
         </w:tc>
         <w:tc>
@@ -1243,14 +1970,34 @@
                 <w:szCs w:val="27"/>
               </w:rPr>
             </w:pPr>
-            <w:r>
-              <w:rPr>
-                <w:rFonts w:ascii="Times New Roman" w:hAnsi="Times New Roman" w:cs="Times New Roman"/>
-                <w:sz w:val="27"/>
-                <w:szCs w:val="27"/>
-              </w:rPr>
-              <w:t>Cột Phòng</w:t>
-            </w:r>
+            <w:proofErr w:type="spellStart"/>
+            <w:r>
+              <w:rPr>
+                <w:rFonts w:ascii="Times New Roman" w:hAnsi="Times New Roman" w:cs="Times New Roman"/>
+                <w:sz w:val="27"/>
+                <w:szCs w:val="27"/>
+              </w:rPr>
+              <w:t>Cột</w:t>
+            </w:r>
+            <w:proofErr w:type="spellEnd"/>
+            <w:r>
+              <w:rPr>
+                <w:rFonts w:ascii="Times New Roman" w:hAnsi="Times New Roman" w:cs="Times New Roman"/>
+                <w:sz w:val="27"/>
+                <w:szCs w:val="27"/>
+              </w:rPr>
+              <w:t xml:space="preserve"> </w:t>
+            </w:r>
+            <w:proofErr w:type="spellStart"/>
+            <w:r>
+              <w:rPr>
+                <w:rFonts w:ascii="Times New Roman" w:hAnsi="Times New Roman" w:cs="Times New Roman"/>
+                <w:sz w:val="27"/>
+                <w:szCs w:val="27"/>
+              </w:rPr>
+              <w:t>Phòng</w:t>
+            </w:r>
+            <w:proofErr w:type="spellEnd"/>
           </w:p>
         </w:tc>
       </w:tr>
@@ -1270,6 +2017,7 @@
                 <w:szCs w:val="27"/>
               </w:rPr>
             </w:pPr>
+            <w:proofErr w:type="spellStart"/>
             <w:r>
               <w:rPr>
                 <w:rFonts w:ascii="Times New Roman" w:hAnsi="Times New Roman" w:cs="Times New Roman"/>
@@ -1279,6 +2027,7 @@
               </w:rPr>
               <w:t>clnLoaiPhong</w:t>
             </w:r>
+            <w:proofErr w:type="spellEnd"/>
           </w:p>
         </w:tc>
         <w:tc>
@@ -1293,6 +2042,7 @@
                 <w:szCs w:val="27"/>
               </w:rPr>
             </w:pPr>
+            <w:proofErr w:type="spellStart"/>
             <w:r>
               <w:rPr>
                 <w:rFonts w:ascii="Times New Roman" w:hAnsi="Times New Roman" w:cs="Times New Roman"/>
@@ -1302,6 +2052,7 @@
               </w:rPr>
               <w:t>ColumnHeader</w:t>
             </w:r>
+            <w:proofErr w:type="spellEnd"/>
           </w:p>
         </w:tc>
         <w:tc>
@@ -1316,14 +2067,52 @@
                 <w:szCs w:val="27"/>
               </w:rPr>
             </w:pPr>
-            <w:r>
-              <w:rPr>
-                <w:rFonts w:ascii="Times New Roman" w:hAnsi="Times New Roman" w:cs="Times New Roman"/>
-                <w:sz w:val="27"/>
-                <w:szCs w:val="27"/>
-              </w:rPr>
-              <w:t>Cột Loại phòng</w:t>
-            </w:r>
+            <w:proofErr w:type="spellStart"/>
+            <w:r>
+              <w:rPr>
+                <w:rFonts w:ascii="Times New Roman" w:hAnsi="Times New Roman" w:cs="Times New Roman"/>
+                <w:sz w:val="27"/>
+                <w:szCs w:val="27"/>
+              </w:rPr>
+              <w:t>Cột</w:t>
+            </w:r>
+            <w:proofErr w:type="spellEnd"/>
+            <w:r>
+              <w:rPr>
+                <w:rFonts w:ascii="Times New Roman" w:hAnsi="Times New Roman" w:cs="Times New Roman"/>
+                <w:sz w:val="27"/>
+                <w:szCs w:val="27"/>
+              </w:rPr>
+              <w:t xml:space="preserve"> </w:t>
+            </w:r>
+            <w:proofErr w:type="spellStart"/>
+            <w:r>
+              <w:rPr>
+                <w:rFonts w:ascii="Times New Roman" w:hAnsi="Times New Roman" w:cs="Times New Roman"/>
+                <w:sz w:val="27"/>
+                <w:szCs w:val="27"/>
+              </w:rPr>
+              <w:t>Loại</w:t>
+            </w:r>
+            <w:proofErr w:type="spellEnd"/>
+            <w:r>
+              <w:rPr>
+                <w:rFonts w:ascii="Times New Roman" w:hAnsi="Times New Roman" w:cs="Times New Roman"/>
+                <w:sz w:val="27"/>
+                <w:szCs w:val="27"/>
+              </w:rPr>
+              <w:t xml:space="preserve"> </w:t>
+            </w:r>
+            <w:proofErr w:type="spellStart"/>
+            <w:r>
+              <w:rPr>
+                <w:rFonts w:ascii="Times New Roman" w:hAnsi="Times New Roman" w:cs="Times New Roman"/>
+                <w:sz w:val="27"/>
+                <w:szCs w:val="27"/>
+              </w:rPr>
+              <w:t>phòng</w:t>
+            </w:r>
+            <w:proofErr w:type="spellEnd"/>
           </w:p>
         </w:tc>
       </w:tr>
@@ -1343,24 +2132,17 @@
                 <w:szCs w:val="27"/>
               </w:rPr>
             </w:pPr>
-            <w:r>
-              <w:rPr>
-                <w:rFonts w:ascii="Times New Roman" w:hAnsi="Times New Roman" w:cs="Times New Roman"/>
-                <w:sz w:val="27"/>
-                <w:szCs w:val="27"/>
-                <w:highlight w:val="white"/>
-              </w:rPr>
-              <w:t>c</w:t>
-            </w:r>
-            <w:r>
-              <w:rPr>
-                <w:rFonts w:ascii="Times New Roman" w:hAnsi="Times New Roman" w:cs="Times New Roman"/>
-                <w:sz w:val="27"/>
-                <w:szCs w:val="27"/>
-                <w:highlight w:val="white"/>
-              </w:rPr>
-              <w:t>lnDonGia</w:t>
-            </w:r>
+            <w:proofErr w:type="spellStart"/>
+            <w:r>
+              <w:rPr>
+                <w:rFonts w:ascii="Times New Roman" w:hAnsi="Times New Roman" w:cs="Times New Roman"/>
+                <w:sz w:val="27"/>
+                <w:szCs w:val="27"/>
+                <w:highlight w:val="white"/>
+              </w:rPr>
+              <w:t>clnDonGia</w:t>
+            </w:r>
+            <w:proofErr w:type="spellEnd"/>
           </w:p>
         </w:tc>
         <w:tc>
@@ -1375,6 +2157,7 @@
                 <w:szCs w:val="27"/>
               </w:rPr>
             </w:pPr>
+            <w:proofErr w:type="spellStart"/>
             <w:r>
               <w:rPr>
                 <w:rFonts w:ascii="Times New Roman" w:hAnsi="Times New Roman" w:cs="Times New Roman"/>
@@ -1384,6 +2167,7 @@
               </w:rPr>
               <w:t>ColumnHeader</w:t>
             </w:r>
+            <w:proofErr w:type="spellEnd"/>
           </w:p>
         </w:tc>
         <w:tc>
@@ -1398,14 +2182,52 @@
                 <w:szCs w:val="27"/>
               </w:rPr>
             </w:pPr>
-            <w:r>
-              <w:rPr>
-                <w:rFonts w:ascii="Times New Roman" w:hAnsi="Times New Roman" w:cs="Times New Roman"/>
-                <w:sz w:val="27"/>
-                <w:szCs w:val="27"/>
-              </w:rPr>
-              <w:t>Cột Đơn Giá</w:t>
-            </w:r>
+            <w:proofErr w:type="spellStart"/>
+            <w:r>
+              <w:rPr>
+                <w:rFonts w:ascii="Times New Roman" w:hAnsi="Times New Roman" w:cs="Times New Roman"/>
+                <w:sz w:val="27"/>
+                <w:szCs w:val="27"/>
+              </w:rPr>
+              <w:t>Cột</w:t>
+            </w:r>
+            <w:proofErr w:type="spellEnd"/>
+            <w:r>
+              <w:rPr>
+                <w:rFonts w:ascii="Times New Roman" w:hAnsi="Times New Roman" w:cs="Times New Roman"/>
+                <w:sz w:val="27"/>
+                <w:szCs w:val="27"/>
+              </w:rPr>
+              <w:t xml:space="preserve"> </w:t>
+            </w:r>
+            <w:proofErr w:type="spellStart"/>
+            <w:r>
+              <w:rPr>
+                <w:rFonts w:ascii="Times New Roman" w:hAnsi="Times New Roman" w:cs="Times New Roman"/>
+                <w:sz w:val="27"/>
+                <w:szCs w:val="27"/>
+              </w:rPr>
+              <w:t>Đơn</w:t>
+            </w:r>
+            <w:proofErr w:type="spellEnd"/>
+            <w:r>
+              <w:rPr>
+                <w:rFonts w:ascii="Times New Roman" w:hAnsi="Times New Roman" w:cs="Times New Roman"/>
+                <w:sz w:val="27"/>
+                <w:szCs w:val="27"/>
+              </w:rPr>
+              <w:t xml:space="preserve"> </w:t>
+            </w:r>
+            <w:proofErr w:type="spellStart"/>
+            <w:r>
+              <w:rPr>
+                <w:rFonts w:ascii="Times New Roman" w:hAnsi="Times New Roman" w:cs="Times New Roman"/>
+                <w:sz w:val="27"/>
+                <w:szCs w:val="27"/>
+              </w:rPr>
+              <w:t>Giá</w:t>
+            </w:r>
+            <w:proofErr w:type="spellEnd"/>
           </w:p>
         </w:tc>
       </w:tr>
@@ -1426,6 +2248,7 @@
                 <w:highlight w:val="white"/>
               </w:rPr>
             </w:pPr>
+            <w:proofErr w:type="spellStart"/>
             <w:r>
               <w:rPr>
                 <w:rFonts w:ascii="Times New Roman" w:hAnsi="Times New Roman" w:cs="Times New Roman"/>
@@ -1435,6 +2258,7 @@
               </w:rPr>
               <w:t>clnGhiChu</w:t>
             </w:r>
+            <w:proofErr w:type="spellEnd"/>
           </w:p>
         </w:tc>
         <w:tc>
@@ -1449,6 +2273,7 @@
                 <w:szCs w:val="27"/>
               </w:rPr>
             </w:pPr>
+            <w:proofErr w:type="spellStart"/>
             <w:r>
               <w:rPr>
                 <w:rFonts w:ascii="Times New Roman" w:hAnsi="Times New Roman" w:cs="Times New Roman"/>
@@ -1458,6 +2283,7 @@
               </w:rPr>
               <w:t>ColumnHeader</w:t>
             </w:r>
+            <w:proofErr w:type="spellEnd"/>
           </w:p>
         </w:tc>
         <w:tc>
@@ -1472,14 +2298,52 @@
                 <w:szCs w:val="27"/>
               </w:rPr>
             </w:pPr>
-            <w:r>
-              <w:rPr>
-                <w:rFonts w:ascii="Times New Roman" w:hAnsi="Times New Roman" w:cs="Times New Roman"/>
-                <w:sz w:val="27"/>
-                <w:szCs w:val="27"/>
-              </w:rPr>
-              <w:t>Cột Ghi Chú</w:t>
-            </w:r>
+            <w:proofErr w:type="spellStart"/>
+            <w:r>
+              <w:rPr>
+                <w:rFonts w:ascii="Times New Roman" w:hAnsi="Times New Roman" w:cs="Times New Roman"/>
+                <w:sz w:val="27"/>
+                <w:szCs w:val="27"/>
+              </w:rPr>
+              <w:t>Cột</w:t>
+            </w:r>
+            <w:proofErr w:type="spellEnd"/>
+            <w:r>
+              <w:rPr>
+                <w:rFonts w:ascii="Times New Roman" w:hAnsi="Times New Roman" w:cs="Times New Roman"/>
+                <w:sz w:val="27"/>
+                <w:szCs w:val="27"/>
+              </w:rPr>
+              <w:t xml:space="preserve"> </w:t>
+            </w:r>
+            <w:proofErr w:type="spellStart"/>
+            <w:r>
+              <w:rPr>
+                <w:rFonts w:ascii="Times New Roman" w:hAnsi="Times New Roman" w:cs="Times New Roman"/>
+                <w:sz w:val="27"/>
+                <w:szCs w:val="27"/>
+              </w:rPr>
+              <w:t>Ghi</w:t>
+            </w:r>
+            <w:proofErr w:type="spellEnd"/>
+            <w:r>
+              <w:rPr>
+                <w:rFonts w:ascii="Times New Roman" w:hAnsi="Times New Roman" w:cs="Times New Roman"/>
+                <w:sz w:val="27"/>
+                <w:szCs w:val="27"/>
+              </w:rPr>
+              <w:t xml:space="preserve"> </w:t>
+            </w:r>
+            <w:proofErr w:type="spellStart"/>
+            <w:r>
+              <w:rPr>
+                <w:rFonts w:ascii="Times New Roman" w:hAnsi="Times New Roman" w:cs="Times New Roman"/>
+                <w:sz w:val="27"/>
+                <w:szCs w:val="27"/>
+              </w:rPr>
+              <w:t>Chú</w:t>
+            </w:r>
+            <w:proofErr w:type="spellEnd"/>
           </w:p>
         </w:tc>
       </w:tr>
@@ -1551,6 +2415,7 @@
                 <w:szCs w:val="26"/>
               </w:rPr>
             </w:pPr>
+            <w:proofErr w:type="spellStart"/>
             <w:r>
               <w:rPr>
                 <w:rFonts w:ascii="Times New Roman" w:hAnsi="Times New Roman" w:cs="Times New Roman"/>
@@ -1559,6 +2424,7 @@
               </w:rPr>
               <w:t>Phieuthuephong</w:t>
             </w:r>
+            <w:proofErr w:type="spellEnd"/>
           </w:p>
         </w:tc>
       </w:tr>
@@ -1576,6 +2442,7 @@
                 <w:szCs w:val="19"/>
               </w:rPr>
             </w:pPr>
+            <w:proofErr w:type="spellStart"/>
             <w:r>
               <w:rPr>
                 <w:rFonts w:ascii="Consolas" w:hAnsi="Consolas" w:cs="Consolas"/>
@@ -1585,15 +2452,27 @@
               </w:rPr>
               <w:t>EventHandler</w:t>
             </w:r>
-            <w:r>
-              <w:rPr>
-                <w:rFonts w:ascii="Consolas" w:hAnsi="Consolas" w:cs="Consolas"/>
-                <w:color w:val="000000"/>
-                <w:sz w:val="19"/>
-                <w:szCs w:val="19"/>
-              </w:rPr>
-              <w:t xml:space="preserve"> ReturnMenu</w:t>
-            </w:r>
+            <w:proofErr w:type="spellEnd"/>
+            <w:r>
+              <w:rPr>
+                <w:rFonts w:ascii="Consolas" w:hAnsi="Consolas" w:cs="Consolas"/>
+                <w:color w:val="000000"/>
+                <w:sz w:val="19"/>
+                <w:szCs w:val="19"/>
+              </w:rPr>
+              <w:t xml:space="preserve"> </w:t>
+            </w:r>
+            <w:proofErr w:type="spellStart"/>
+            <w:r>
+              <w:rPr>
+                <w:rFonts w:ascii="Consolas" w:hAnsi="Consolas" w:cs="Consolas"/>
+                <w:color w:val="000000"/>
+                <w:sz w:val="19"/>
+                <w:szCs w:val="19"/>
+              </w:rPr>
+              <w:t>ReturnMenu</w:t>
+            </w:r>
+            <w:proofErr w:type="spellEnd"/>
           </w:p>
           <w:p>
             <w:pPr>
@@ -1620,86 +2499,150 @@
                 <w:sz w:val="19"/>
                 <w:szCs w:val="19"/>
               </w:rPr>
-              <w:t xml:space="preserve"> isExit</w:t>
-            </w:r>
-          </w:p>
-          <w:p>
-            <w:pPr>
-              <w:rPr>
-                <w:rFonts w:ascii="Consolas" w:hAnsi="Consolas" w:cs="Consolas"/>
-                <w:color w:val="000000"/>
-                <w:sz w:val="19"/>
-                <w:szCs w:val="19"/>
-              </w:rPr>
-            </w:pPr>
-            <w:r>
-              <w:rPr>
-                <w:rFonts w:ascii="Consolas" w:hAnsi="Consolas" w:cs="Consolas"/>
-                <w:color w:val="000000"/>
-                <w:sz w:val="19"/>
-                <w:szCs w:val="19"/>
-              </w:rPr>
-              <w:t>string loaiPhong</w:t>
-            </w:r>
-          </w:p>
-          <w:p>
-            <w:pPr>
-              <w:rPr>
-                <w:rFonts w:ascii="Consolas" w:hAnsi="Consolas" w:cs="Consolas"/>
-                <w:color w:val="000000"/>
-                <w:sz w:val="19"/>
-                <w:szCs w:val="19"/>
-              </w:rPr>
-            </w:pPr>
-            <w:r>
-              <w:rPr>
-                <w:rFonts w:ascii="Consolas" w:hAnsi="Consolas" w:cs="Consolas"/>
-                <w:color w:val="000000"/>
-                <w:sz w:val="19"/>
-                <w:szCs w:val="19"/>
-              </w:rPr>
-              <w:t>float donGia</w:t>
-            </w:r>
-          </w:p>
-          <w:p>
-            <w:pPr>
-              <w:rPr>
-                <w:rFonts w:ascii="Consolas" w:hAnsi="Consolas" w:cs="Consolas"/>
-                <w:color w:val="000000"/>
-                <w:sz w:val="19"/>
-                <w:szCs w:val="19"/>
-              </w:rPr>
-            </w:pPr>
-            <w:r>
-              <w:rPr>
-                <w:rFonts w:ascii="Consolas" w:hAnsi="Consolas" w:cs="Consolas"/>
-                <w:color w:val="000000"/>
-                <w:sz w:val="19"/>
-                <w:szCs w:val="19"/>
-              </w:rPr>
-              <w:t>int maPhong</w:t>
-            </w:r>
-          </w:p>
-          <w:p>
-            <w:pPr>
-              <w:rPr>
-                <w:rFonts w:ascii="Consolas" w:hAnsi="Consolas" w:cs="Consolas"/>
-                <w:color w:val="000000"/>
-                <w:sz w:val="19"/>
-                <w:szCs w:val="19"/>
-              </w:rPr>
-            </w:pPr>
-            <w:r>
-              <w:rPr>
-                <w:rFonts w:ascii="Consolas" w:hAnsi="Consolas" w:cs="Consolas"/>
-                <w:color w:val="000000"/>
-                <w:sz w:val="19"/>
-                <w:szCs w:val="19"/>
-              </w:rPr>
-              <w:t>string ghiChu</w:t>
-            </w:r>
-            <w:bookmarkStart w:id="0" w:name="_GoBack"/>
-            <w:bookmarkEnd w:id="0"/>
+              <w:t xml:space="preserve"> </w:t>
+            </w:r>
+            <w:proofErr w:type="spellStart"/>
+            <w:r>
+              <w:rPr>
+                <w:rFonts w:ascii="Consolas" w:hAnsi="Consolas" w:cs="Consolas"/>
+                <w:color w:val="000000"/>
+                <w:sz w:val="19"/>
+                <w:szCs w:val="19"/>
+              </w:rPr>
+              <w:t>isExit</w:t>
+            </w:r>
+            <w:proofErr w:type="spellEnd"/>
+          </w:p>
+          <w:p>
+            <w:pPr>
+              <w:rPr>
+                <w:rFonts w:ascii="Consolas" w:hAnsi="Consolas" w:cs="Consolas"/>
+                <w:color w:val="000000"/>
+                <w:sz w:val="19"/>
+                <w:szCs w:val="19"/>
+              </w:rPr>
+            </w:pPr>
+            <w:r>
+              <w:rPr>
+                <w:rFonts w:ascii="Consolas" w:hAnsi="Consolas" w:cs="Consolas"/>
+                <w:color w:val="000000"/>
+                <w:sz w:val="19"/>
+                <w:szCs w:val="19"/>
+              </w:rPr>
+              <w:t xml:space="preserve">string </w:t>
+            </w:r>
+            <w:proofErr w:type="spellStart"/>
+            <w:r>
+              <w:rPr>
+                <w:rFonts w:ascii="Consolas" w:hAnsi="Consolas" w:cs="Consolas"/>
+                <w:color w:val="000000"/>
+                <w:sz w:val="19"/>
+                <w:szCs w:val="19"/>
+              </w:rPr>
+              <w:t>loaiPhong</w:t>
+            </w:r>
+            <w:proofErr w:type="spellEnd"/>
+          </w:p>
+          <w:p>
+            <w:pPr>
+              <w:rPr>
+                <w:rFonts w:ascii="Consolas" w:hAnsi="Consolas" w:cs="Consolas"/>
+                <w:color w:val="000000"/>
+                <w:sz w:val="19"/>
+                <w:szCs w:val="19"/>
+              </w:rPr>
+            </w:pPr>
+            <w:r>
+              <w:rPr>
+                <w:rFonts w:ascii="Consolas" w:hAnsi="Consolas" w:cs="Consolas"/>
+                <w:color w:val="000000"/>
+                <w:sz w:val="19"/>
+                <w:szCs w:val="19"/>
+              </w:rPr>
+              <w:t xml:space="preserve">float </w:t>
+            </w:r>
+            <w:proofErr w:type="spellStart"/>
+            <w:r>
+              <w:rPr>
+                <w:rFonts w:ascii="Consolas" w:hAnsi="Consolas" w:cs="Consolas"/>
+                <w:color w:val="000000"/>
+                <w:sz w:val="19"/>
+                <w:szCs w:val="19"/>
+              </w:rPr>
+              <w:t>donGia</w:t>
+            </w:r>
+            <w:proofErr w:type="spellEnd"/>
+          </w:p>
+          <w:p>
+            <w:pPr>
+              <w:rPr>
+                <w:rFonts w:ascii="Consolas" w:hAnsi="Consolas" w:cs="Consolas"/>
+                <w:color w:val="000000"/>
+                <w:sz w:val="19"/>
+                <w:szCs w:val="19"/>
+              </w:rPr>
+            </w:pPr>
+            <w:proofErr w:type="spellStart"/>
+            <w:r>
+              <w:rPr>
+                <w:rFonts w:ascii="Consolas" w:hAnsi="Consolas" w:cs="Consolas"/>
+                <w:color w:val="000000"/>
+                <w:sz w:val="19"/>
+                <w:szCs w:val="19"/>
+              </w:rPr>
+              <w:t>int</w:t>
+            </w:r>
+            <w:proofErr w:type="spellEnd"/>
+            <w:r>
+              <w:rPr>
+                <w:rFonts w:ascii="Consolas" w:hAnsi="Consolas" w:cs="Consolas"/>
+                <w:color w:val="000000"/>
+                <w:sz w:val="19"/>
+                <w:szCs w:val="19"/>
+              </w:rPr>
+              <w:t xml:space="preserve"> </w:t>
+            </w:r>
+            <w:proofErr w:type="spellStart"/>
+            <w:r>
+              <w:rPr>
+                <w:rFonts w:ascii="Consolas" w:hAnsi="Consolas" w:cs="Consolas"/>
+                <w:color w:val="000000"/>
+                <w:sz w:val="19"/>
+                <w:szCs w:val="19"/>
+              </w:rPr>
+              <w:t>maPhong</w:t>
+            </w:r>
+            <w:proofErr w:type="spellEnd"/>
+          </w:p>
+          <w:p>
+            <w:pPr>
+              <w:rPr>
+                <w:rFonts w:ascii="Consolas" w:hAnsi="Consolas" w:cs="Consolas"/>
+                <w:color w:val="000000"/>
+                <w:sz w:val="19"/>
+                <w:szCs w:val="19"/>
+              </w:rPr>
+            </w:pPr>
+            <w:r>
+              <w:rPr>
+                <w:rFonts w:ascii="Consolas" w:hAnsi="Consolas" w:cs="Consolas"/>
+                <w:color w:val="000000"/>
+                <w:sz w:val="19"/>
+                <w:szCs w:val="19"/>
+              </w:rPr>
+              <w:t xml:space="preserve">string </w:t>
+            </w:r>
+            <w:proofErr w:type="spellStart"/>
+            <w:r>
+              <w:rPr>
+                <w:rFonts w:ascii="Consolas" w:hAnsi="Consolas" w:cs="Consolas"/>
+                <w:color w:val="000000"/>
+                <w:sz w:val="19"/>
+                <w:szCs w:val="19"/>
+              </w:rPr>
+              <w:t>ghiChu</w:t>
+            </w:r>
+            <w:proofErr w:type="spellEnd"/>
           </w:p>
         </w:tc>
       </w:tr>
@@ -1733,8 +2676,39 @@
                 <w:sz w:val="19"/>
                 <w:szCs w:val="19"/>
               </w:rPr>
-              <w:t xml:space="preserve"> btnThoat_Click(</w:t>
-            </w:r>
+              <w:t xml:space="preserve"> </w:t>
+            </w:r>
+            <w:proofErr w:type="spellStart"/>
+            <w:r>
+              <w:rPr>
+                <w:rFonts w:ascii="Consolas" w:hAnsi="Consolas" w:cs="Consolas"/>
+                <w:color w:val="000000"/>
+                <w:sz w:val="19"/>
+                <w:szCs w:val="19"/>
+              </w:rPr>
+              <w:t>btnThoat_</w:t>
+            </w:r>
+            <w:proofErr w:type="gramStart"/>
+            <w:r>
+              <w:rPr>
+                <w:rFonts w:ascii="Consolas" w:hAnsi="Consolas" w:cs="Consolas"/>
+                <w:color w:val="000000"/>
+                <w:sz w:val="19"/>
+                <w:szCs w:val="19"/>
+              </w:rPr>
+              <w:t>Click</w:t>
+            </w:r>
+            <w:proofErr w:type="spellEnd"/>
+            <w:r>
+              <w:rPr>
+                <w:rFonts w:ascii="Consolas" w:hAnsi="Consolas" w:cs="Consolas"/>
+                <w:color w:val="000000"/>
+                <w:sz w:val="19"/>
+                <w:szCs w:val="19"/>
+              </w:rPr>
+              <w:t>(</w:t>
+            </w:r>
+            <w:proofErr w:type="gramEnd"/>
             <w:r>
               <w:rPr>
                 <w:rFonts w:ascii="Consolas" w:hAnsi="Consolas" w:cs="Consolas"/>
@@ -1753,6 +2727,7 @@
               </w:rPr>
               <w:t xml:space="preserve"> sender, </w:t>
             </w:r>
+            <w:proofErr w:type="spellStart"/>
             <w:r>
               <w:rPr>
                 <w:rFonts w:ascii="Consolas" w:hAnsi="Consolas" w:cs="Consolas"/>
@@ -1762,6 +2737,7 @@
               </w:rPr>
               <w:t>EventArgs</w:t>
             </w:r>
+            <w:proofErr w:type="spellEnd"/>
             <w:r>
               <w:rPr>
                 <w:rFonts w:ascii="Consolas" w:hAnsi="Consolas" w:cs="Consolas"/>
@@ -1799,8 +2775,42 @@
                 <w:szCs w:val="19"/>
                 <w:highlight w:val="white"/>
               </w:rPr>
-              <w:t xml:space="preserve"> DanhMucPhong_FormClosed(</w:t>
-            </w:r>
+              <w:t xml:space="preserve"> </w:t>
+            </w:r>
+            <w:proofErr w:type="spellStart"/>
+            <w:r>
+              <w:rPr>
+                <w:rFonts w:ascii="Consolas" w:hAnsi="Consolas" w:cs="Consolas"/>
+                <w:color w:val="000000"/>
+                <w:sz w:val="19"/>
+                <w:szCs w:val="19"/>
+                <w:highlight w:val="white"/>
+              </w:rPr>
+              <w:t>DanhMucPhong_</w:t>
+            </w:r>
+            <w:proofErr w:type="gramStart"/>
+            <w:r>
+              <w:rPr>
+                <w:rFonts w:ascii="Consolas" w:hAnsi="Consolas" w:cs="Consolas"/>
+                <w:color w:val="000000"/>
+                <w:sz w:val="19"/>
+                <w:szCs w:val="19"/>
+                <w:highlight w:val="white"/>
+              </w:rPr>
+              <w:t>FormClosed</w:t>
+            </w:r>
+            <w:proofErr w:type="spellEnd"/>
+            <w:r>
+              <w:rPr>
+                <w:rFonts w:ascii="Consolas" w:hAnsi="Consolas" w:cs="Consolas"/>
+                <w:color w:val="000000"/>
+                <w:sz w:val="19"/>
+                <w:szCs w:val="19"/>
+                <w:highlight w:val="white"/>
+              </w:rPr>
+              <w:t>(</w:t>
+            </w:r>
+            <w:proofErr w:type="gramEnd"/>
             <w:r>
               <w:rPr>
                 <w:rFonts w:ascii="Consolas" w:hAnsi="Consolas" w:cs="Consolas"/>
@@ -1821,6 +2831,7 @@
               </w:rPr>
               <w:t xml:space="preserve"> sender, </w:t>
             </w:r>
+            <w:proofErr w:type="spellStart"/>
             <w:r>
               <w:rPr>
                 <w:rFonts w:ascii="Consolas" w:hAnsi="Consolas" w:cs="Consolas"/>
@@ -1831,6 +2842,7 @@
               </w:rPr>
               <w:t>FormClosedEventArgs</w:t>
             </w:r>
+            <w:proofErr w:type="spellEnd"/>
             <w:r>
               <w:rPr>
                 <w:rFonts w:ascii="Consolas" w:hAnsi="Consolas" w:cs="Consolas"/>
@@ -1875,7 +2887,38 @@
                 <w:sz w:val="19"/>
                 <w:szCs w:val="19"/>
               </w:rPr>
-              <w:t xml:space="preserve"> FormClose()</w:t>
+              <w:t xml:space="preserve"> </w:t>
+            </w:r>
+            <w:proofErr w:type="spellStart"/>
+            <w:proofErr w:type="gramStart"/>
+            <w:r>
+              <w:rPr>
+                <w:rFonts w:ascii="Consolas" w:hAnsi="Consolas" w:cs="Consolas"/>
+                <w:color w:val="000000"/>
+                <w:sz w:val="19"/>
+                <w:szCs w:val="19"/>
+              </w:rPr>
+              <w:t>FormClose</w:t>
+            </w:r>
+            <w:proofErr w:type="spellEnd"/>
+            <w:r>
+              <w:rPr>
+                <w:rFonts w:ascii="Consolas" w:hAnsi="Consolas" w:cs="Consolas"/>
+                <w:color w:val="000000"/>
+                <w:sz w:val="19"/>
+                <w:szCs w:val="19"/>
+              </w:rPr>
+              <w:t>(</w:t>
+            </w:r>
+            <w:proofErr w:type="gramEnd"/>
+            <w:r>
+              <w:rPr>
+                <w:rFonts w:ascii="Consolas" w:hAnsi="Consolas" w:cs="Consolas"/>
+                <w:color w:val="000000"/>
+                <w:sz w:val="19"/>
+                <w:szCs w:val="19"/>
+              </w:rPr>
+              <w:t>)</w:t>
             </w:r>
           </w:p>
           <w:p>
@@ -1905,7 +2948,41 @@
                 <w:szCs w:val="19"/>
                 <w:highlight w:val="white"/>
               </w:rPr>
-              <w:t xml:space="preserve"> AddPhong()</w:t>
+              <w:t xml:space="preserve"> </w:t>
+            </w:r>
+            <w:proofErr w:type="spellStart"/>
+            <w:proofErr w:type="gramStart"/>
+            <w:r>
+              <w:rPr>
+                <w:rFonts w:ascii="Consolas" w:hAnsi="Consolas" w:cs="Consolas"/>
+                <w:color w:val="000000"/>
+                <w:sz w:val="19"/>
+                <w:szCs w:val="19"/>
+                <w:highlight w:val="white"/>
+              </w:rPr>
+              <w:t>AddPhong</w:t>
+            </w:r>
+            <w:proofErr w:type="spellEnd"/>
+            <w:r>
+              <w:rPr>
+                <w:rFonts w:ascii="Consolas" w:hAnsi="Consolas" w:cs="Consolas"/>
+                <w:color w:val="000000"/>
+                <w:sz w:val="19"/>
+                <w:szCs w:val="19"/>
+                <w:highlight w:val="white"/>
+              </w:rPr>
+              <w:t>(</w:t>
+            </w:r>
+            <w:proofErr w:type="gramEnd"/>
+            <w:r>
+              <w:rPr>
+                <w:rFonts w:ascii="Consolas" w:hAnsi="Consolas" w:cs="Consolas"/>
+                <w:color w:val="000000"/>
+                <w:sz w:val="19"/>
+                <w:szCs w:val="19"/>
+                <w:highlight w:val="white"/>
+              </w:rPr>
+              <w:t>)</w:t>
             </w:r>
             <w:r>
               <w:rPr>
@@ -1944,7 +3021,41 @@
                 <w:szCs w:val="19"/>
                 <w:highlight w:val="white"/>
               </w:rPr>
-              <w:t xml:space="preserve"> RemovePhong()</w:t>
+              <w:t xml:space="preserve"> </w:t>
+            </w:r>
+            <w:proofErr w:type="spellStart"/>
+            <w:proofErr w:type="gramStart"/>
+            <w:r>
+              <w:rPr>
+                <w:rFonts w:ascii="Consolas" w:hAnsi="Consolas" w:cs="Consolas"/>
+                <w:color w:val="000000"/>
+                <w:sz w:val="19"/>
+                <w:szCs w:val="19"/>
+                <w:highlight w:val="white"/>
+              </w:rPr>
+              <w:t>RemovePhong</w:t>
+            </w:r>
+            <w:proofErr w:type="spellEnd"/>
+            <w:r>
+              <w:rPr>
+                <w:rFonts w:ascii="Consolas" w:hAnsi="Consolas" w:cs="Consolas"/>
+                <w:color w:val="000000"/>
+                <w:sz w:val="19"/>
+                <w:szCs w:val="19"/>
+                <w:highlight w:val="white"/>
+              </w:rPr>
+              <w:t>(</w:t>
+            </w:r>
+            <w:proofErr w:type="gramEnd"/>
+            <w:r>
+              <w:rPr>
+                <w:rFonts w:ascii="Consolas" w:hAnsi="Consolas" w:cs="Consolas"/>
+                <w:color w:val="000000"/>
+                <w:sz w:val="19"/>
+                <w:szCs w:val="19"/>
+                <w:highlight w:val="white"/>
+              </w:rPr>
+              <w:t>)</w:t>
             </w:r>
           </w:p>
           <w:p>
@@ -1974,8 +3085,32 @@
                 <w:szCs w:val="19"/>
                 <w:highlight w:val="white"/>
               </w:rPr>
-              <w:t xml:space="preserve"> RemoveItem(</w:t>
-            </w:r>
+              <w:t xml:space="preserve"> </w:t>
+            </w:r>
+            <w:proofErr w:type="spellStart"/>
+            <w:proofErr w:type="gramStart"/>
+            <w:r>
+              <w:rPr>
+                <w:rFonts w:ascii="Consolas" w:hAnsi="Consolas" w:cs="Consolas"/>
+                <w:color w:val="000000"/>
+                <w:sz w:val="19"/>
+                <w:szCs w:val="19"/>
+                <w:highlight w:val="white"/>
+              </w:rPr>
+              <w:t>RemoveItem</w:t>
+            </w:r>
+            <w:proofErr w:type="spellEnd"/>
+            <w:r>
+              <w:rPr>
+                <w:rFonts w:ascii="Consolas" w:hAnsi="Consolas" w:cs="Consolas"/>
+                <w:color w:val="000000"/>
+                <w:sz w:val="19"/>
+                <w:szCs w:val="19"/>
+                <w:highlight w:val="white"/>
+              </w:rPr>
+              <w:t>(</w:t>
+            </w:r>
+            <w:proofErr w:type="gramEnd"/>
             <w:r>
               <w:rPr>
                 <w:rFonts w:ascii="Consolas" w:hAnsi="Consolas" w:cs="Consolas"/>
@@ -1994,7 +3129,29 @@
                 <w:szCs w:val="19"/>
                 <w:highlight w:val="white"/>
               </w:rPr>
-              <w:t xml:space="preserve"> loaiphong)</w:t>
+              <w:t xml:space="preserve"> </w:t>
+            </w:r>
+            <w:proofErr w:type="spellStart"/>
+            <w:r>
+              <w:rPr>
+                <w:rFonts w:ascii="Consolas" w:hAnsi="Consolas" w:cs="Consolas"/>
+                <w:color w:val="000000"/>
+                <w:sz w:val="19"/>
+                <w:szCs w:val="19"/>
+                <w:highlight w:val="white"/>
+              </w:rPr>
+              <w:t>loaiphong</w:t>
+            </w:r>
+            <w:proofErr w:type="spellEnd"/>
+            <w:r>
+              <w:rPr>
+                <w:rFonts w:ascii="Consolas" w:hAnsi="Consolas" w:cs="Consolas"/>
+                <w:color w:val="000000"/>
+                <w:sz w:val="19"/>
+                <w:szCs w:val="19"/>
+                <w:highlight w:val="white"/>
+              </w:rPr>
+              <w:t>)</w:t>
             </w:r>
           </w:p>
           <w:p>
@@ -2024,7 +3181,41 @@
                 <w:szCs w:val="19"/>
                 <w:highlight w:val="white"/>
               </w:rPr>
-              <w:t xml:space="preserve"> CheckPhong()</w:t>
+              <w:t xml:space="preserve"> </w:t>
+            </w:r>
+            <w:proofErr w:type="spellStart"/>
+            <w:proofErr w:type="gramStart"/>
+            <w:r>
+              <w:rPr>
+                <w:rFonts w:ascii="Consolas" w:hAnsi="Consolas" w:cs="Consolas"/>
+                <w:color w:val="000000"/>
+                <w:sz w:val="19"/>
+                <w:szCs w:val="19"/>
+                <w:highlight w:val="white"/>
+              </w:rPr>
+              <w:t>CheckPhong</w:t>
+            </w:r>
+            <w:proofErr w:type="spellEnd"/>
+            <w:r>
+              <w:rPr>
+                <w:rFonts w:ascii="Consolas" w:hAnsi="Consolas" w:cs="Consolas"/>
+                <w:color w:val="000000"/>
+                <w:sz w:val="19"/>
+                <w:szCs w:val="19"/>
+                <w:highlight w:val="white"/>
+              </w:rPr>
+              <w:t>(</w:t>
+            </w:r>
+            <w:proofErr w:type="gramEnd"/>
+            <w:r>
+              <w:rPr>
+                <w:rFonts w:ascii="Consolas" w:hAnsi="Consolas" w:cs="Consolas"/>
+                <w:color w:val="000000"/>
+                <w:sz w:val="19"/>
+                <w:szCs w:val="19"/>
+                <w:highlight w:val="white"/>
+              </w:rPr>
+              <w:t>)</w:t>
             </w:r>
           </w:p>
           <w:p>
@@ -2054,8 +3245,32 @@
                 <w:szCs w:val="19"/>
                 <w:highlight w:val="white"/>
               </w:rPr>
-              <w:t xml:space="preserve"> CheckItem(</w:t>
-            </w:r>
+              <w:t xml:space="preserve"> </w:t>
+            </w:r>
+            <w:proofErr w:type="spellStart"/>
+            <w:proofErr w:type="gramStart"/>
+            <w:r>
+              <w:rPr>
+                <w:rFonts w:ascii="Consolas" w:hAnsi="Consolas" w:cs="Consolas"/>
+                <w:color w:val="000000"/>
+                <w:sz w:val="19"/>
+                <w:szCs w:val="19"/>
+                <w:highlight w:val="white"/>
+              </w:rPr>
+              <w:t>CheckItem</w:t>
+            </w:r>
+            <w:proofErr w:type="spellEnd"/>
+            <w:r>
+              <w:rPr>
+                <w:rFonts w:ascii="Consolas" w:hAnsi="Consolas" w:cs="Consolas"/>
+                <w:color w:val="000000"/>
+                <w:sz w:val="19"/>
+                <w:szCs w:val="19"/>
+                <w:highlight w:val="white"/>
+              </w:rPr>
+              <w:t>(</w:t>
+            </w:r>
+            <w:proofErr w:type="gramEnd"/>
             <w:r>
               <w:rPr>
                 <w:rFonts w:ascii="Consolas" w:hAnsi="Consolas" w:cs="Consolas"/>
@@ -2074,7 +3289,29 @@
                 <w:szCs w:val="19"/>
                 <w:highlight w:val="white"/>
               </w:rPr>
-              <w:t xml:space="preserve"> loaiphong)</w:t>
+              <w:t xml:space="preserve"> </w:t>
+            </w:r>
+            <w:proofErr w:type="spellStart"/>
+            <w:r>
+              <w:rPr>
+                <w:rFonts w:ascii="Consolas" w:hAnsi="Consolas" w:cs="Consolas"/>
+                <w:color w:val="000000"/>
+                <w:sz w:val="19"/>
+                <w:szCs w:val="19"/>
+                <w:highlight w:val="white"/>
+              </w:rPr>
+              <w:t>loaiphong</w:t>
+            </w:r>
+            <w:proofErr w:type="spellEnd"/>
+            <w:r>
+              <w:rPr>
+                <w:rFonts w:ascii="Consolas" w:hAnsi="Consolas" w:cs="Consolas"/>
+                <w:color w:val="000000"/>
+                <w:sz w:val="19"/>
+                <w:szCs w:val="19"/>
+                <w:highlight w:val="white"/>
+              </w:rPr>
+              <w:t>)</w:t>
             </w:r>
           </w:p>
           <w:p>
@@ -2096,7 +3333,29 @@
                 <w:szCs w:val="19"/>
                 <w:highlight w:val="white"/>
               </w:rPr>
-              <w:t xml:space="preserve"> ChangeLoaiPhong(</w:t>
+              <w:t xml:space="preserve"> </w:t>
+            </w:r>
+            <w:proofErr w:type="spellStart"/>
+            <w:r>
+              <w:rPr>
+                <w:rFonts w:ascii="Consolas" w:hAnsi="Consolas" w:cs="Consolas"/>
+                <w:color w:val="000000"/>
+                <w:sz w:val="19"/>
+                <w:szCs w:val="19"/>
+                <w:highlight w:val="white"/>
+              </w:rPr>
+              <w:t>ChangeLoaiPhong</w:t>
+            </w:r>
+            <w:proofErr w:type="spellEnd"/>
+            <w:r>
+              <w:rPr>
+                <w:rFonts w:ascii="Consolas" w:hAnsi="Consolas" w:cs="Consolas"/>
+                <w:color w:val="000000"/>
+                <w:sz w:val="19"/>
+                <w:szCs w:val="19"/>
+                <w:highlight w:val="white"/>
+              </w:rPr>
+              <w:t>(</w:t>
             </w:r>
             <w:r>
               <w:rPr>
@@ -2116,12 +3375,66 @@
                 <w:szCs w:val="19"/>
                 <w:highlight w:val="white"/>
               </w:rPr>
-              <w:t xml:space="preserve"> loaiphong)</w:t>
+              <w:t xml:space="preserve"> </w:t>
+            </w:r>
+            <w:proofErr w:type="spellStart"/>
+            <w:r>
+              <w:rPr>
+                <w:rFonts w:ascii="Consolas" w:hAnsi="Consolas" w:cs="Consolas"/>
+                <w:color w:val="000000"/>
+                <w:sz w:val="19"/>
+                <w:szCs w:val="19"/>
+                <w:highlight w:val="white"/>
+              </w:rPr>
+              <w:t>loaiphong</w:t>
+            </w:r>
+            <w:proofErr w:type="spellEnd"/>
+            <w:r>
+              <w:rPr>
+                <w:rFonts w:ascii="Consolas" w:hAnsi="Consolas" w:cs="Consolas"/>
+                <w:color w:val="000000"/>
+                <w:sz w:val="19"/>
+                <w:szCs w:val="19"/>
+                <w:highlight w:val="white"/>
+              </w:rPr>
+              <w:t>)</w:t>
             </w:r>
           </w:p>
         </w:tc>
       </w:tr>
     </w:tbl>
+    <w:p>
+      <w:pPr>
+        <w:rPr>
+          <w:rFonts w:ascii="Times New Roman" w:hAnsi="Times New Roman" w:cs="Times New Roman"/>
+          <w:color w:val="0D0D0D" w:themeColor="text1" w:themeTint="F2"/>
+          <w:sz w:val="28"/>
+          <w:szCs w:val="28"/>
+        </w:rPr>
+      </w:pPr>
+      <w:bookmarkStart w:id="0" w:name="_GoBack"/>
+      <w:bookmarkEnd w:id="0"/>
+    </w:p>
+    <w:p>
+      <w:pPr>
+        <w:rPr>
+          <w:rFonts w:ascii="Times New Roman" w:hAnsi="Times New Roman" w:cs="Times New Roman"/>
+          <w:color w:val="0D0D0D" w:themeColor="text1" w:themeTint="F2"/>
+          <w:sz w:val="28"/>
+          <w:szCs w:val="28"/>
+        </w:rPr>
+      </w:pPr>
+    </w:p>
+    <w:p>
+      <w:pPr>
+        <w:rPr>
+          <w:rFonts w:ascii="Times New Roman" w:hAnsi="Times New Roman" w:cs="Times New Roman"/>
+          <w:color w:val="0D0D0D" w:themeColor="text1" w:themeTint="F2"/>
+          <w:sz w:val="28"/>
+          <w:szCs w:val="28"/>
+        </w:rPr>
+      </w:pPr>
+    </w:p>
     <w:p>
       <w:pPr>
         <w:rPr>
@@ -2142,7 +3455,7 @@
 </file>
 
 <file path=word/styles.xml><?xml version="1.0" encoding="utf-8"?>
-<w:styles xmlns:mc="http://schemas.openxmlformats.org/markup-compatibility/2006" xmlns:r="http://schemas.openxmlformats.org/officeDocument/2006/relationships" xmlns:w="http://schemas.openxmlformats.org/wordprocessingml/2006/main" xmlns:w14="http://schemas.microsoft.com/office/word/2010/wordml" xmlns:w15="http://schemas.microsoft.com/office/word/2012/wordml" xmlns:w16cid="http://schemas.microsoft.com/office/word/2016/wordml/cid" xmlns:w16se="http://schemas.microsoft.com/office/word/2015/wordml/symex" mc:Ignorable="w14 w15 w16se w16cid">
+<w:styles xmlns:mc="http://schemas.openxmlformats.org/markup-compatibility/2006" xmlns:r="http://schemas.openxmlformats.org/officeDocument/2006/relationships" xmlns:w="http://schemas.openxmlformats.org/wordprocessingml/2006/main" xmlns:w14="http://schemas.microsoft.com/office/word/2010/wordml" xmlns:w15="http://schemas.microsoft.com/office/word/2012/wordml" xmlns:w16se="http://schemas.microsoft.com/office/word/2015/wordml/symex" mc:Ignorable="w14 w15 w16se">
   <w:docDefaults>
     <w:rPrDefault>
       <w:rPr>
@@ -2158,7 +3471,7 @@
       </w:pPr>
     </w:pPrDefault>
   </w:docDefaults>
-  <w:latentStyles w:defLockedState="0" w:defUIPriority="99" w:defSemiHidden="0" w:defUnhideWhenUsed="0" w:defQFormat="0" w:count="375">
+  <w:latentStyles w:defLockedState="0" w:defUIPriority="99" w:defSemiHidden="0" w:defUnhideWhenUsed="0" w:defQFormat="0" w:count="371">
     <w:lsdException w:name="Normal" w:uiPriority="0" w:qFormat="1"/>
     <w:lsdException w:name="heading 1" w:uiPriority="9" w:qFormat="1"/>
     <w:lsdException w:name="heading 2" w:semiHidden="1" w:uiPriority="9" w:unhideWhenUsed="1" w:qFormat="1"/>
@@ -2264,6 +3577,7 @@
     <w:lsdException w:name="HTML Sample" w:semiHidden="1" w:unhideWhenUsed="1"/>
     <w:lsdException w:name="HTML Typewriter" w:semiHidden="1" w:unhideWhenUsed="1"/>
     <w:lsdException w:name="HTML Variable" w:semiHidden="1" w:unhideWhenUsed="1"/>
+    <w:lsdException w:name="Normal Table" w:semiHidden="1" w:unhideWhenUsed="1"/>
     <w:lsdException w:name="annotation subject" w:semiHidden="1" w:unhideWhenUsed="1"/>
     <w:lsdException w:name="No List" w:semiHidden="1" w:unhideWhenUsed="1"/>
     <w:lsdException w:name="Outline List 1" w:semiHidden="1" w:unhideWhenUsed="1"/>
@@ -2307,8 +3621,10 @@
     <w:lsdException w:name="Table Elegant" w:semiHidden="1" w:unhideWhenUsed="1"/>
     <w:lsdException w:name="Table Professional" w:semiHidden="1" w:unhideWhenUsed="1"/>
     <w:lsdException w:name="Table Subtle 1" w:semiHidden="1" w:unhideWhenUsed="1"/>
+    <w:lsdException w:name="Table Subtle 2" w:semiHidden="1" w:unhideWhenUsed="1"/>
     <w:lsdException w:name="Table Web 1" w:semiHidden="1" w:unhideWhenUsed="1"/>
     <w:lsdException w:name="Table Web 2" w:semiHidden="1" w:unhideWhenUsed="1"/>
+    <w:lsdException w:name="Table Web 3" w:semiHidden="1" w:unhideWhenUsed="1"/>
     <w:lsdException w:name="Balloon Text" w:semiHidden="1" w:unhideWhenUsed="1"/>
     <w:lsdException w:name="Table Grid" w:uiPriority="39"/>
     <w:lsdException w:name="Table Theme" w:semiHidden="1" w:unhideWhenUsed="1"/>
@@ -2527,10 +3843,6 @@
     <w:lsdException w:name="List Table 5 Dark Accent 6" w:uiPriority="50"/>
     <w:lsdException w:name="List Table 6 Colorful Accent 6" w:uiPriority="51"/>
     <w:lsdException w:name="List Table 7 Colorful Accent 6" w:uiPriority="52"/>
-    <w:lsdException w:name="Mention" w:semiHidden="1" w:unhideWhenUsed="1"/>
-    <w:lsdException w:name="Smart Hyperlink" w:semiHidden="1" w:unhideWhenUsed="1"/>
-    <w:lsdException w:name="Hashtag" w:semiHidden="1" w:unhideWhenUsed="1"/>
-    <w:lsdException w:name="Unresolved Mention" w:semiHidden="1" w:unhideWhenUsed="1"/>
   </w:latentStyles>
   <w:style w:type="paragraph" w:default="1" w:styleId="Normal">
     <w:name w:val="Normal"/>
@@ -2539,6 +3851,7 @@
   <w:style w:type="character" w:default="1" w:styleId="DefaultParagraphFont">
     <w:name w:val="Default Paragraph Font"/>
     <w:uiPriority w:val="1"/>
+    <w:semiHidden/>
     <w:unhideWhenUsed/>
   </w:style>
   <w:style w:type="table" w:default="1" w:styleId="TableNormal">

</xml_diff>